<commit_message>
updated document and pdf
</commit_message>
<xml_diff>
--- a/Assignment 2 XML Schema Design Exercise for Submission.docx
+++ b/Assignment 2 XML Schema Design Exercise for Submission.docx
@@ -1016,44 +1016,28 @@
       <w:r>
         <w:t xml:space="preserve">The document created for this assignment detailed and provided as part of this assignment did successfully pass the validation provided by the online tool: </w:t>
       </w:r>
-      <w:r>
-        <w:fldChar w:fldCharType="begin"/>
-      </w:r>
-      <w:r>
-        <w:instrText xml:space="preserve"> HYPERLINK "</w:instrText>
-      </w:r>
-      <w:r>
-        <w:instrText>http://xmlvalidator.new-studio.org/</w:instrText>
-      </w:r>
-      <w:r>
-        <w:instrText xml:space="preserve">" </w:instrText>
-      </w:r>
-      <w:r>
-        <w:fldChar w:fldCharType="separate"/>
-      </w:r>
-      <w:r>
-        <w:rPr>
-          <w:rStyle w:val="Hyperlink"/>
-        </w:rPr>
-        <w:t>http://</w:t>
-      </w:r>
-      <w:proofErr w:type="spellStart"/>
-      <w:r>
-        <w:rPr>
-          <w:rStyle w:val="Hyperlink"/>
-        </w:rPr>
-        <w:t>xmlvalidator.new-studio.org</w:t>
-      </w:r>
-      <w:proofErr w:type="spellEnd"/>
-      <w:r>
-        <w:rPr>
-          <w:rStyle w:val="Hyperlink"/>
-        </w:rPr>
-        <w:t>/</w:t>
-      </w:r>
-      <w:r>
-        <w:fldChar w:fldCharType="end"/>
-      </w:r>
+      <w:hyperlink r:id="rId9" w:history="1">
+        <w:r>
+          <w:rPr>
+            <w:rStyle w:val="Hyperlink"/>
+          </w:rPr>
+          <w:t>http://</w:t>
+        </w:r>
+        <w:proofErr w:type="spellStart"/>
+        <w:r>
+          <w:rPr>
+            <w:rStyle w:val="Hyperlink"/>
+          </w:rPr>
+          <w:t>xmlvalidator.new-studio.org</w:t>
+        </w:r>
+        <w:proofErr w:type="spellEnd"/>
+        <w:r>
+          <w:rPr>
+            <w:rStyle w:val="Hyperlink"/>
+          </w:rPr>
+          <w:t>/</w:t>
+        </w:r>
+      </w:hyperlink>
     </w:p>
     <w:p>
       <w:pPr>
@@ -1067,7 +1051,25 @@
     </w:p>
     <w:p>
       <w:r>
-        <w:t>The JSON document selected for this project is the first revision of a document used by an enterprise corporation to define unique datasets that are to be stored within a data lake.  The intention of the data lake is to provide storage for datasets that have not currently been captured and stored for long term use.  The initial set of datasets identified as valuable to store will be used by data scientists to provide new insights by leveraging the data for analysis.  The data sets will need to be stored and retrieved systematically by both scientists, and by programs written by data scientists for analysis.</w:t>
+        <w:t>The JSON document selected for this project is the first revision of a document used by an enterprise corporation to define unique data</w:t>
+      </w:r>
+      <w:r>
+        <w:t xml:space="preserve"> </w:t>
+      </w:r>
+      <w:r>
+        <w:t>sets that are to be stored within a data lake.  The intention of the data lake is to provide storage for data</w:t>
+      </w:r>
+      <w:r>
+        <w:t xml:space="preserve"> </w:t>
+      </w:r>
+      <w:r>
+        <w:t>sets that have not currently been captured and stored for long term use.  The initial set of data</w:t>
+      </w:r>
+      <w:r>
+        <w:t xml:space="preserve"> </w:t>
+      </w:r>
+      <w:r>
+        <w:t>sets identified as valuable to store will be used by data scientists to provide new insights by leveraging the data for analysis.  The data sets will need to be stored and retrieved systematically by both scientists, and by programs written by data scientists for analysis.</w:t>
       </w:r>
     </w:p>
     <w:p>
@@ -1075,7 +1077,19 @@
         <w:t>To assist in this task, t</w:t>
       </w:r>
       <w:r>
-        <w:t xml:space="preserve">he original JSON document is an implementation of a defining a dataset based on a limited subset of properties found to define a dataset defined by </w:t>
+        <w:t>he original JSON document is an implementation of a defining a data</w:t>
+      </w:r>
+      <w:r>
+        <w:t xml:space="preserve"> </w:t>
+      </w:r>
+      <w:r>
+        <w:t>set based on a limited subset of properties found to define a data</w:t>
+      </w:r>
+      <w:r>
+        <w:t xml:space="preserve"> </w:t>
+      </w:r>
+      <w:r>
+        <w:t xml:space="preserve">set defined by </w:t>
       </w:r>
       <w:proofErr w:type="spellStart"/>
       <w:r>
@@ -1185,7 +1199,13 @@
         <w:t>usage of the</w:t>
       </w:r>
       <w:r>
-        <w:t xml:space="preserve"> datasets across an enterprise.  </w:t>
+        <w:t xml:space="preserve"> data</w:t>
+      </w:r>
+      <w:r>
+        <w:t xml:space="preserve"> </w:t>
+      </w:r>
+      <w:r>
+        <w:t xml:space="preserve">sets across an enterprise.  </w:t>
       </w:r>
     </w:p>
     <w:p>
@@ -1210,94 +1230,78 @@
       <w:r>
         <w:t xml:space="preserve">Given the assignment requirement was to provide a single pdf file, file origin JSON document can be downloaded from : </w:t>
       </w:r>
-      <w:r>
-        <w:fldChar w:fldCharType="begin"/>
-      </w:r>
-      <w:r>
-        <w:instrText xml:space="preserve"> HYPERLINK "</w:instrText>
-      </w:r>
-      <w:r>
-        <w:instrText>https://github.com/megado123/cs-598-DataCuration-Assignment2</w:instrText>
-      </w:r>
-      <w:r>
-        <w:instrText xml:space="preserve">" </w:instrText>
-      </w:r>
-      <w:r>
-        <w:fldChar w:fldCharType="separate"/>
-      </w:r>
-      <w:r>
-        <w:rPr>
-          <w:rStyle w:val="Hyperlink"/>
-        </w:rPr>
-        <w:t>https://</w:t>
-      </w:r>
-      <w:proofErr w:type="spellStart"/>
-      <w:r>
-        <w:rPr>
-          <w:rStyle w:val="Hyperlink"/>
-        </w:rPr>
-        <w:t>github.com</w:t>
-      </w:r>
-      <w:proofErr w:type="spellEnd"/>
-      <w:r>
-        <w:rPr>
-          <w:rStyle w:val="Hyperlink"/>
-        </w:rPr>
-        <w:t>/</w:t>
-      </w:r>
-      <w:proofErr w:type="spellStart"/>
-      <w:r>
-        <w:rPr>
-          <w:rStyle w:val="Hyperlink"/>
-        </w:rPr>
-        <w:t>megado123</w:t>
-      </w:r>
-      <w:proofErr w:type="spellEnd"/>
-      <w:r>
-        <w:rPr>
-          <w:rStyle w:val="Hyperlink"/>
-        </w:rPr>
-        <w:t>/</w:t>
-      </w:r>
-      <w:proofErr w:type="spellStart"/>
-      <w:r>
-        <w:rPr>
-          <w:rStyle w:val="Hyperlink"/>
-        </w:rPr>
-        <w:t>cs</w:t>
-      </w:r>
-      <w:proofErr w:type="spellEnd"/>
-      <w:r>
-        <w:rPr>
-          <w:rStyle w:val="Hyperlink"/>
-        </w:rPr>
-        <w:t>-598-</w:t>
-      </w:r>
-      <w:proofErr w:type="spellStart"/>
-      <w:r>
-        <w:rPr>
-          <w:rStyle w:val="Hyperlink"/>
-        </w:rPr>
-        <w:t>DataCuration</w:t>
-      </w:r>
-      <w:proofErr w:type="spellEnd"/>
-      <w:r>
-        <w:rPr>
-          <w:rStyle w:val="Hyperlink"/>
-        </w:rPr>
-        <w:t>-</w:t>
-      </w:r>
-      <w:proofErr w:type="spellStart"/>
-      <w:r>
-        <w:rPr>
-          <w:rStyle w:val="Hyperlink"/>
-        </w:rPr>
-        <w:t>Assignment2</w:t>
-      </w:r>
-      <w:proofErr w:type="spellEnd"/>
-      <w:r>
-        <w:fldChar w:fldCharType="end"/>
-      </w:r>
+      <w:hyperlink r:id="rId10" w:history="1">
+        <w:r>
+          <w:rPr>
+            <w:rStyle w:val="Hyperlink"/>
+          </w:rPr>
+          <w:t>https://</w:t>
+        </w:r>
+        <w:proofErr w:type="spellStart"/>
+        <w:r>
+          <w:rPr>
+            <w:rStyle w:val="Hyperlink"/>
+          </w:rPr>
+          <w:t>github.com</w:t>
+        </w:r>
+        <w:proofErr w:type="spellEnd"/>
+        <w:r>
+          <w:rPr>
+            <w:rStyle w:val="Hyperlink"/>
+          </w:rPr>
+          <w:t>/</w:t>
+        </w:r>
+        <w:proofErr w:type="spellStart"/>
+        <w:r>
+          <w:rPr>
+            <w:rStyle w:val="Hyperlink"/>
+          </w:rPr>
+          <w:t>megado123</w:t>
+        </w:r>
+        <w:proofErr w:type="spellEnd"/>
+        <w:r>
+          <w:rPr>
+            <w:rStyle w:val="Hyperlink"/>
+          </w:rPr>
+          <w:t>/</w:t>
+        </w:r>
+        <w:proofErr w:type="spellStart"/>
+        <w:r>
+          <w:rPr>
+            <w:rStyle w:val="Hyperlink"/>
+          </w:rPr>
+          <w:t>cs</w:t>
+        </w:r>
+        <w:proofErr w:type="spellEnd"/>
+        <w:r>
+          <w:rPr>
+            <w:rStyle w:val="Hyperlink"/>
+          </w:rPr>
+          <w:t>-598-</w:t>
+        </w:r>
+        <w:proofErr w:type="spellStart"/>
+        <w:r>
+          <w:rPr>
+            <w:rStyle w:val="Hyperlink"/>
+          </w:rPr>
+          <w:t>DataCuration</w:t>
+        </w:r>
+        <w:proofErr w:type="spellEnd"/>
+        <w:r>
+          <w:rPr>
+            <w:rStyle w:val="Hyperlink"/>
+          </w:rPr>
+          <w:t>-</w:t>
+        </w:r>
+        <w:proofErr w:type="spellStart"/>
+        <w:r>
+          <w:rPr>
+            <w:rStyle w:val="Hyperlink"/>
+          </w:rPr>
+          <w:t>Assignment2</w:t>
+        </w:r>
+        <w:proofErr w:type="spellEnd"/>
+      </w:hyperlink>
     </w:p>
     <w:p/>
     <w:tbl>
@@ -2299,7 +2303,7 @@
       <w:r>
         <w:t xml:space="preserve"> document can be downloaded from : </w:t>
       </w:r>
-      <w:hyperlink r:id="rId9" w:history="1">
+      <w:hyperlink r:id="rId11" w:history="1">
         <w:r>
           <w:rPr>
             <w:rStyle w:val="Hyperlink"/>
@@ -4665,7 +4669,13 @@
         <w:t>provides</w:t>
       </w:r>
       <w:r>
-        <w:t xml:space="preserve"> information for searching and defining a dataset within a data cataloging solution.  </w:t>
+        <w:t xml:space="preserve"> information for searching and defining a data</w:t>
+      </w:r>
+      <w:r>
+        <w:t xml:space="preserve"> </w:t>
+      </w:r>
+      <w:r>
+        <w:t xml:space="preserve">set within a data cataloging solution.  </w:t>
       </w:r>
       <w:r>
         <w:t xml:space="preserve">The element </w:t>
@@ -5049,7 +5059,13 @@
         <w:t>providing</w:t>
       </w:r>
       <w:r>
-        <w:t xml:space="preserve"> the name of the dataset.</w:t>
+        <w:t xml:space="preserve"> the name of the data</w:t>
+      </w:r>
+      <w:r>
+        <w:t xml:space="preserve"> </w:t>
+      </w:r>
+      <w:r>
+        <w:t>set.</w:t>
       </w:r>
       <w:r>
         <w:t xml:space="preserve"> The element </w:t>
@@ -5110,7 +5126,13 @@
         <w:t xml:space="preserve"> the original dat</w:t>
       </w:r>
       <w:r>
-        <w:t xml:space="preserve">e the dataset was created.  The </w:t>
+        <w:t>e the data</w:t>
+      </w:r>
+      <w:r>
+        <w:t xml:space="preserve"> </w:t>
+      </w:r>
+      <w:r>
+        <w:t xml:space="preserve">set was created.  The </w:t>
       </w:r>
       <w:proofErr w:type="spellStart"/>
       <w:r>
@@ -5370,7 +5392,13 @@
         <w:t xml:space="preserve"> </w:t>
       </w:r>
       <w:r>
-        <w:t xml:space="preserve">is an element providing the scientific measurement technique used to create the dataset.  This element occurs exactly once within a </w:t>
+        <w:t>is an element providing the scientific measurement technique used to create the data</w:t>
+      </w:r>
+      <w:r>
+        <w:t xml:space="preserve"> </w:t>
+      </w:r>
+      <w:r>
+        <w:t xml:space="preserve">set.  This element occurs exactly once within a </w:t>
       </w:r>
       <w:r>
         <w:rPr>
@@ -5429,7 +5457,13 @@
         <w:t xml:space="preserve">pipeline </w:t>
       </w:r>
       <w:r>
-        <w:t>actions that may occur on the dataset and their status.  This elem</w:t>
+        <w:t>actions that may occur on the data</w:t>
+      </w:r>
+      <w:r>
+        <w:t xml:space="preserve"> </w:t>
+      </w:r>
+      <w:r>
+        <w:t>set and their status.  This elem</w:t>
       </w:r>
       <w:r>
         <w:t>ent can occur 0-1</w:t>
@@ -5516,15 +5550,12 @@
           <w:sz w:val="21"/>
           <w:szCs w:val="21"/>
         </w:rPr>
-        <w:t xml:space="preserve"> and </w:t>
-      </w:r>
-      <w:r>
-        <w:rPr>
-          <w:rFonts w:ascii="Consolas" w:eastAsia="Times New Roman" w:hAnsi="Consolas" w:cs="Times New Roman"/>
-          <w:color w:val="000000"/>
-          <w:sz w:val="21"/>
-          <w:szCs w:val="21"/>
-        </w:rPr>
+        <w:t xml:space="preserve"> </w:t>
+      </w:r>
+      <w:r>
+        <w:t xml:space="preserve">and </w:t>
+      </w:r>
+      <w:r>
         <w:t xml:space="preserve">either </w:t>
       </w:r>
       <w:proofErr w:type="spellStart"/>
@@ -6821,7 +6852,13 @@
     </w:p>
     <w:p>
       <w:r>
-        <w:t xml:space="preserve">To determine what should be considered an attribute, the dataset needed to </w:t>
+        <w:t>To determine what should be considered an attribute, the data</w:t>
+      </w:r>
+      <w:r>
+        <w:t xml:space="preserve"> </w:t>
+      </w:r>
+      <w:r>
+        <w:t xml:space="preserve">set needed to </w:t>
       </w:r>
       <w:r>
         <w:t xml:space="preserve">be </w:t>
@@ -6866,7 +6903,19 @@
         <w:spacing w:line="285" w:lineRule="atLeast"/>
       </w:pPr>
       <w:r>
-        <w:t xml:space="preserve">To determine what should be considered an entity, the processing rules that were well understood were defined.  The primary processing of this data that will be implemented by this solution include transformation and user authorization to datasets.  Dataset transformation activities are defined by the element </w:t>
+        <w:t>To determine what should be considered an entity, the processing rules that were well understood were defined.  The primary processing of this data that will be implemented by this solution include transformation and user authorization to data</w:t>
+      </w:r>
+      <w:r>
+        <w:t xml:space="preserve"> </w:t>
+      </w:r>
+      <w:r>
+        <w:t>sets.  Data</w:t>
+      </w:r>
+      <w:r>
+        <w:t xml:space="preserve"> </w:t>
+      </w:r>
+      <w:r>
+        <w:t xml:space="preserve">set transformation activities are defined by the element </w:t>
       </w:r>
       <w:proofErr w:type="spellStart"/>
       <w:r>
@@ -6972,7 +7021,19 @@
         <w:spacing w:line="285" w:lineRule="atLeast"/>
       </w:pPr>
       <w:r>
-        <w:t>Entities were also used to provide abstraction.  The data cataloging solution that will be implemented with this solution is currently influx.  An additional processing step that could occur on this data is updating the dataset information populated in one data cataloging solution into another.  In addition to being related to processing of the information, using an entity to define the cataloging solution provides abstraction from the implemented solution to the dataset definitions.</w:t>
+        <w:t>Entities were also used to provide abstraction.  The data cataloging solution that will be implemented with this solution is currently influx.  An additional processing step that could occur on this data is updating the data</w:t>
+      </w:r>
+      <w:r>
+        <w:t xml:space="preserve"> </w:t>
+      </w:r>
+      <w:r>
+        <w:t>set information populated in one data cataloging solution into another.  In addition to being related to processing of the information, using an entity to define the cataloging solution provides abstraction from the implemented solution to the data</w:t>
+      </w:r>
+      <w:r>
+        <w:t xml:space="preserve"> </w:t>
+      </w:r>
+      <w:r>
+        <w:t>set definitions.</w:t>
       </w:r>
     </w:p>
     <w:p>
@@ -6982,12 +7043,30 @@
       </w:pPr>
       <w:r>
         <w:lastRenderedPageBreak/>
-        <w:t>A final entity that was used was for the prefix of the actual dataset location within a data lake.  Currently in the data lake implementation, a natural hierarchy for storing files has been determined based on business requirements. If these business requirements change, using an entity to separate out the individual file store from the business higher level file store provides abstraction from content (the file location) from file storage (the location within the data lake).</w:t>
+        <w:t>A final entity that was used was for the prefix of the actual data</w:t>
+      </w:r>
+      <w:r>
+        <w:t xml:space="preserve"> </w:t>
+      </w:r>
+      <w:r>
+        <w:t>set location within a data lake.  Currently in the data lake implementation, a natural hierarchy for storing files has been determined based on business requirements. If these business requirements change, using an entity to separate out the individual file store from the business higher level file store provides abstraction from content (the file location) from file storage (the location within the data lake).</w:t>
       </w:r>
     </w:p>
     <w:p>
       <w:r>
-        <w:t>The information found within the datasets xml document will be stored and used to populate a data catalog.  Storing the information before using it in a data catalog provides a layer of abstraction between the storage of the documents and the consumption of the documents.  Providing the datasets definition in an additional detailed implementation of XML provides an additional method for users to provide this information so the system that places the information into a no</w:t>
+        <w:t>The information found within the data</w:t>
+      </w:r>
+      <w:r>
+        <w:t xml:space="preserve"> </w:t>
+      </w:r>
+      <w:r>
+        <w:t>sets xml document will be stored and used to populate a data catalog.  Storing the information before using it in a data catalog provides a layer of abstraction between the storage of the documents and the consumption of the documents.  Providing the data</w:t>
+      </w:r>
+      <w:r>
+        <w:t xml:space="preserve"> </w:t>
+      </w:r>
+      <w:r>
+        <w:t>sets definition in an additional detailed implementation of XML provides an additional method for users to provide this information so the system that places the information into a no</w:t>
       </w:r>
       <w:r>
         <w:t>-</w:t>
@@ -7022,7 +7101,13 @@
     </w:p>
     <w:p>
       <w:r>
-        <w:t>The XML document also focuses on the curation of the data, rather than strictly capturing the data for storage.  The original intent of the JSON document was to provide an abstraction layer between the data catalog and the datasets and their metadata.  This XML implementation shows there are abstractions that should be considered in the original JSON document for additio</w:t>
+        <w:t>The XML document also focuses on the curation of the data, rather than strictly capturing the data for storage.  The original intent of the JSON document was to provide an abstraction layer between the data catalog and the data</w:t>
+      </w:r>
+      <w:r>
+        <w:t xml:space="preserve"> </w:t>
+      </w:r>
+      <w:r>
+        <w:t>sets and their metadata.  This XML implementation shows there are abstractions that should be considered in the original JSON document for additio</w:t>
       </w:r>
       <w:r>
         <w:t>nal future proofing of the data to enable management of the data through-out its life-cycle.</w:t>
@@ -7051,7 +7136,13 @@
       </w:r>
       <w:proofErr w:type="spellEnd"/>
       <w:r>
-        <w:t xml:space="preserve"> implementation, but to ensure the integrity of the assignment, any resources available were strictly not used during the assignment to ensure academic integrity.  As a follow-up, available implementations will be reviewed an evaluated for use within the company implementing this solution. This </w:t>
+        <w:t xml:space="preserve"> implementation, but to ensure the integrity of the assignment, any resources available were strictly not used during the assignment to ensure academic integrity.  As a follow-up, available implementations will be reviewed an</w:t>
+      </w:r>
+      <w:r>
+        <w:t>d</w:t>
+      </w:r>
+      <w:r>
+        <w:t xml:space="preserve"> evaluated for use within the company implementing this solution. This </w:t>
       </w:r>
       <w:r>
         <w:t>was</w:t>
@@ -7065,10 +7156,22 @@
         <w:t xml:space="preserve">The file format element could have been an attribute on the </w:t>
       </w:r>
       <w:r>
-        <w:t>dataset and</w:t>
-      </w:r>
-      <w:r>
-        <w:t xml:space="preserve"> could have come from a list of appropriate file extensions, but given the audience for this dataset, it was not considered to be metadata, and the list of file extensions can be exhaustive, requiring constant updates to the DTD, and so it was used as an element. </w:t>
+        <w:t>data</w:t>
+      </w:r>
+      <w:r>
+        <w:t xml:space="preserve"> </w:t>
+      </w:r>
+      <w:r>
+        <w:t>set and</w:t>
+      </w:r>
+      <w:r>
+        <w:t xml:space="preserve"> could have come from a list of appropriate file extensions, but given the audience for this data</w:t>
+      </w:r>
+      <w:r>
+        <w:t xml:space="preserve"> </w:t>
+      </w:r>
+      <w:r>
+        <w:t xml:space="preserve">set, it was not considered to be metadata, and the list of file extensions can be exhaustive, requiring constant updates to the DTD, and so it was used as an element. </w:t>
       </w:r>
     </w:p>
     <w:p>
@@ -7085,7 +7188,13 @@
         <w:t xml:space="preserve">Datasets </w:t>
       </w:r>
       <w:r>
-        <w:t xml:space="preserve">as an element or not.  For the purposes of this exercise, a dataset could have </w:t>
+        <w:t>as an element or not.  For the purposes of this exercise, a data</w:t>
+      </w:r>
+      <w:r>
+        <w:t xml:space="preserve"> </w:t>
+      </w:r>
+      <w:r>
+        <w:t xml:space="preserve">set could have </w:t>
       </w:r>
       <w:r>
         <w:t>been</w:t>
@@ -7094,7 +7203,13 @@
         <w:t xml:space="preserve"> the highest-level node, however in JSON, the requirement does not exist that there is a single parent node with no parent, so it was inc</w:t>
       </w:r>
       <w:r>
-        <w:t xml:space="preserve">luded in the XML implementation to indicate that there will be thousands of individual dataset definitions included within the </w:t>
+        <w:t>luded in the XML implementation to indicate that there will be thousands of individual data</w:t>
+      </w:r>
+      <w:r>
+        <w:t xml:space="preserve"> </w:t>
+      </w:r>
+      <w:r>
+        <w:t xml:space="preserve">set definitions included within the </w:t>
       </w:r>
       <w:r>
         <w:rPr>
@@ -7144,7 +7259,13 @@
         <w:t xml:space="preserve"> </w:t>
       </w:r>
       <w:r>
-        <w:t>in this implementation occurs exactly 0-1 times.  It could be argued that the DTD should allow for multiple transformations to occur for a given dataset.  These transformations should be considered as transformation pipelines, so within the single pipeline, multiple transformations can occur, which is why the XML implementation did not stray from the JSON implementation for the dataset.</w:t>
+        <w:t>in this implementation occurs exactly 0-1 times.  It could be argued that the DTD should allow for multiple transformations to occur for a given data</w:t>
+      </w:r>
+      <w:r>
+        <w:t xml:space="preserve"> </w:t>
+      </w:r>
+      <w:r>
+        <w:t>set.  These transformations should be considered as transformation pipelines, so within the single pipeline, multiple transformations can occur, which is why the XML implementation did not stray from the JSON implementation for the dataset.</w:t>
       </w:r>
       <w:r>
         <w:t xml:space="preserve">  In </w:t>
@@ -7217,7 +7338,13 @@
         <w:t xml:space="preserve">In the XML implementation, </w:t>
       </w:r>
       <w:r>
-        <w:t xml:space="preserve">attempts were made to ensure changes made to the definition of the dataset would not impact the data stored </w:t>
+        <w:t>attempts were made to ensure changes made to the definition of the data</w:t>
+      </w:r>
+      <w:r>
+        <w:t xml:space="preserve"> </w:t>
+      </w:r>
+      <w:r>
+        <w:t xml:space="preserve">set would not impact the data stored </w:t>
       </w:r>
       <w:r>
         <w:t>using</w:t>
@@ -7226,7 +7353,13 @@
         <w:t xml:space="preserve"> entities.  This included the acknowledgement of the data cataloging solution may change, the data lake storage location hierarchy may change.  A modification to the entity would enable updating all entri</w:t>
       </w:r>
       <w:r>
-        <w:t>es of all datasets providing indirection support for the implementation.</w:t>
+        <w:t>es of all data</w:t>
+      </w:r>
+      <w:r>
+        <w:t xml:space="preserve"> </w:t>
+      </w:r>
+      <w:r>
+        <w:t>sets providing indirection support for the implementation.</w:t>
       </w:r>
     </w:p>
     <w:p>
@@ -7237,7 +7370,13 @@
         <w:t>corporation</w:t>
       </w:r>
       <w:r>
-        <w:t xml:space="preserve">, but its initial implementation will be for a single business unit.  This initial business unit has identified 83 key datasets.  The origin JSON document was designed to define all 83 datasets for storage and retrieval.  Each data set requires data independence, but with the use of potential </w:t>
+        <w:t>, but its initial implementation will be for a single business unit.  This initial business unit has identified 83 key data</w:t>
+      </w:r>
+      <w:r>
+        <w:t xml:space="preserve"> </w:t>
+      </w:r>
+      <w:r>
+        <w:t xml:space="preserve">sets.  The origin JSON document was designed to define all 83 datasets for storage and retrieval.  Each data set requires data independence, but with the use of potential </w:t>
       </w:r>
       <w:r>
         <w:t>actions, traceability</w:t>
@@ -7306,107 +7445,320 @@
         <w:t xml:space="preserve">, the DTD allows for validation of the document without the use of external tool.  </w:t>
       </w:r>
       <w:r>
-        <w:t>Providing an additional XML implementation will also support collection support as the datasets this solution will capture datasets from will be coming from a variety of sources, so this implementation will further support data collection and acquisition.  The use of elements that can be searched against will provide discoverability of datasets allowing data to be retrieved based on the ability to quickly search across elements to find and consume data.  The potential actions element will support data integration enabling data transformation.  This solution also allows for modifications to entities to support quickly updating each dataset based on the current understood possible implementation modifications that could be foreseen.</w:t>
-      </w:r>
-      <w:bookmarkStart w:id="10" w:name="_GoBack"/>
-      <w:bookmarkEnd w:id="10"/>
+        <w:t xml:space="preserve">Providing an XML implementation </w:t>
+      </w:r>
+      <w:r>
+        <w:t>in addition to the JSON implementation will expand implementation</w:t>
+      </w:r>
+      <w:r>
+        <w:t xml:space="preserve"> support</w:t>
+      </w:r>
+      <w:r>
+        <w:t>,</w:t>
+      </w:r>
+      <w:r>
+        <w:t xml:space="preserve"> as the data</w:t>
+      </w:r>
+      <w:r>
+        <w:t xml:space="preserve"> </w:t>
+      </w:r>
+      <w:r>
+        <w:t xml:space="preserve">sets this solution will capture will be coming from a </w:t>
+      </w:r>
+      <w:r>
+        <w:t>variety of sources.   T</w:t>
+      </w:r>
+      <w:r>
+        <w:t>h</w:t>
+      </w:r>
+      <w:r>
+        <w:t>is implementation will further the s</w:t>
+      </w:r>
+      <w:r>
+        <w:t xml:space="preserve">upport </w:t>
+      </w:r>
+      <w:r>
+        <w:t xml:space="preserve">of </w:t>
+      </w:r>
+      <w:r>
+        <w:t>data collection and acquisition.  The use of elements that can be searched against will provide discoverability of data</w:t>
+      </w:r>
+      <w:r>
+        <w:t xml:space="preserve"> </w:t>
+      </w:r>
+      <w:r>
+        <w:t xml:space="preserve">sets </w:t>
+      </w:r>
+      <w:r>
+        <w:t>enabling</w:t>
+      </w:r>
+      <w:r>
+        <w:t xml:space="preserve"> search across elements to find and consume data.  The potential actions element will support data integration enabling data transformation.  This solution also allows for modifications to entities to support quickly updating each data</w:t>
+      </w:r>
+      <w:r>
+        <w:t xml:space="preserve"> </w:t>
+      </w:r>
+      <w:r>
+        <w:t>set based on the current understood possible implementation modifications that could be foreseen.</w:t>
+      </w:r>
     </w:p>
     <w:p>
       <w:pPr>
         <w:pStyle w:val="Heading1"/>
       </w:pPr>
-      <w:bookmarkStart w:id="11" w:name="_Toc527293488"/>
+      <w:bookmarkStart w:id="10" w:name="_Toc527293488"/>
       <w:r>
         <w:t>Appendix</w:t>
       </w:r>
+      <w:bookmarkEnd w:id="10"/>
+    </w:p>
+    <w:p>
+      <w:r>
+        <w:t>Implementation</w:t>
+      </w:r>
+      <w:r>
+        <w:t xml:space="preserve"> of JSON document:</w:t>
+      </w:r>
+      <w:r>
+        <w:t xml:space="preserve"> The </w:t>
+      </w:r>
+      <w:r>
+        <w:t xml:space="preserve">JSON </w:t>
+      </w:r>
+      <w:r>
+        <w:t xml:space="preserve">document was created based on the information found in </w:t>
+      </w:r>
+      <w:proofErr w:type="spellStart"/>
+      <w:r>
+        <w:t>schema.org</w:t>
+      </w:r>
+      <w:proofErr w:type="spellEnd"/>
+      <w:r>
+        <w:t>.</w:t>
+      </w:r>
+      <w:r>
+        <w:t xml:space="preserve"> The rationale behind creating the document using this information is </w:t>
+      </w:r>
+      <w:proofErr w:type="gramStart"/>
+      <w:r>
+        <w:t>based on the fact</w:t>
+      </w:r>
+      <w:r>
+        <w:t xml:space="preserve"> that</w:t>
+      </w:r>
+      <w:proofErr w:type="gramEnd"/>
+      <w:r>
+        <w:t xml:space="preserve"> google is also defining a data</w:t>
+      </w:r>
+      <w:r>
+        <w:t xml:space="preserve"> </w:t>
+      </w:r>
+      <w:r>
+        <w:t xml:space="preserve">set using the schema.  There was a deviation from the schema given that on </w:t>
+      </w:r>
+      <w:proofErr w:type="spellStart"/>
+      <w:r>
+        <w:t>schema.org’s</w:t>
+      </w:r>
+      <w:proofErr w:type="spellEnd"/>
+      <w:r>
+        <w:t xml:space="preserve"> website, there is also the concept of a digital document.  A digital document includes permissions, while a dataset does not.  In this implementation, security for a dataset is a concern and thus it was added into this implementation.</w:t>
+      </w:r>
+    </w:p>
+    <w:p>
+      <w:r>
+        <w:t>For the business in question, for each technical specialty found within their organization</w:t>
+      </w:r>
+      <w:r>
+        <w:t xml:space="preserve"> generating 83 different data sets</w:t>
+      </w:r>
+      <w:r>
+        <w:t xml:space="preserve">, </w:t>
+      </w:r>
+      <w:r>
+        <w:t>when a data set is created, it</w:t>
+      </w:r>
+      <w:r>
+        <w:t xml:space="preserve"> need</w:t>
+      </w:r>
+      <w:r>
+        <w:t>s</w:t>
+      </w:r>
+      <w:r>
+        <w:t xml:space="preserve"> to be stored and retrievable</w:t>
+      </w:r>
+      <w:r>
+        <w:t xml:space="preserve">.  </w:t>
+      </w:r>
+      <w:r>
+        <w:t xml:space="preserve">Basic file information should be captured as part of the data ingestion process </w:t>
+      </w:r>
+      <w:r>
+        <w:t>which</w:t>
+      </w:r>
+      <w:r>
+        <w:t xml:space="preserve"> includes:</w:t>
+      </w:r>
+      <w:r>
+        <w:t xml:space="preserve"> c</w:t>
+      </w:r>
+      <w:r>
+        <w:t>reator, date and time of creation, mo</w:t>
+      </w:r>
+      <w:r>
+        <w:t xml:space="preserve">dification date and times, technical technique used, file extensions, data lake storage location, project description information which led to the creation of the dataset, file </w:t>
+      </w:r>
+      <w:r>
+        <w:lastRenderedPageBreak/>
+        <w:t>transformations available, how to access the file within a data cataloging solution, and permissions</w:t>
+      </w:r>
+      <w:r>
+        <w:t>,</w:t>
+      </w:r>
+      <w:r>
+        <w:t xml:space="preserve"> both user and group based.  </w:t>
+      </w:r>
+      <w:r>
+        <w:t xml:space="preserve">Each of the 83 data sets has </w:t>
+      </w:r>
+      <w:r>
+        <w:t>a different format both structured and unstructured.  This implementation is an effort to standardize how a data set is stored to enable its retrieval.</w:t>
+      </w:r>
+    </w:p>
+    <w:p>
+      <w:r>
+        <w:t xml:space="preserve">The documents can be downloaded from the following </w:t>
+      </w:r>
+      <w:proofErr w:type="spellStart"/>
+      <w:r>
+        <w:t>github</w:t>
+      </w:r>
+      <w:proofErr w:type="spellEnd"/>
+      <w:r>
+        <w:t xml:space="preserve"> repository:</w:t>
+      </w:r>
+    </w:p>
+    <w:p>
+      <w:hyperlink r:id="rId12" w:history="1">
+        <w:r>
+          <w:rPr>
+            <w:rStyle w:val="Hyperlink"/>
+          </w:rPr>
+          <w:t>https://</w:t>
+        </w:r>
+        <w:proofErr w:type="spellStart"/>
+        <w:r>
+          <w:rPr>
+            <w:rStyle w:val="Hyperlink"/>
+          </w:rPr>
+          <w:t>github.com</w:t>
+        </w:r>
+        <w:proofErr w:type="spellEnd"/>
+        <w:r>
+          <w:rPr>
+            <w:rStyle w:val="Hyperlink"/>
+          </w:rPr>
+          <w:t>/</w:t>
+        </w:r>
+        <w:proofErr w:type="spellStart"/>
+        <w:r>
+          <w:rPr>
+            <w:rStyle w:val="Hyperlink"/>
+          </w:rPr>
+          <w:t>megado123</w:t>
+        </w:r>
+        <w:proofErr w:type="spellEnd"/>
+        <w:r>
+          <w:rPr>
+            <w:rStyle w:val="Hyperlink"/>
+          </w:rPr>
+          <w:t>/</w:t>
+        </w:r>
+        <w:proofErr w:type="spellStart"/>
+        <w:r>
+          <w:rPr>
+            <w:rStyle w:val="Hyperlink"/>
+          </w:rPr>
+          <w:t>cs</w:t>
+        </w:r>
+        <w:proofErr w:type="spellEnd"/>
+        <w:r>
+          <w:rPr>
+            <w:rStyle w:val="Hyperlink"/>
+          </w:rPr>
+          <w:t>-598-</w:t>
+        </w:r>
+        <w:proofErr w:type="spellStart"/>
+        <w:r>
+          <w:rPr>
+            <w:rStyle w:val="Hyperlink"/>
+          </w:rPr>
+          <w:t>DataCuration</w:t>
+        </w:r>
+        <w:proofErr w:type="spellEnd"/>
+        <w:r>
+          <w:rPr>
+            <w:rStyle w:val="Hyperlink"/>
+          </w:rPr>
+          <w:t>-</w:t>
+        </w:r>
+        <w:proofErr w:type="spellStart"/>
+        <w:r>
+          <w:rPr>
+            <w:rStyle w:val="Hyperlink"/>
+          </w:rPr>
+          <w:t>Assignment2</w:t>
+        </w:r>
+        <w:proofErr w:type="spellEnd"/>
+      </w:hyperlink>
+      <w:bookmarkStart w:id="11" w:name="_GoBack"/>
       <w:bookmarkEnd w:id="11"/>
     </w:p>
     <w:p>
       <w:r>
-        <w:t>Implementation</w:t>
-      </w:r>
-      <w:r>
-        <w:t xml:space="preserve"> of JSON document:</w:t>
-      </w:r>
-      <w:r>
-        <w:t xml:space="preserve"> The </w:t>
-      </w:r>
-      <w:r>
-        <w:t xml:space="preserve">JSON </w:t>
-      </w:r>
-      <w:r>
-        <w:t xml:space="preserve">document was created based on the information found in </w:t>
-      </w:r>
-      <w:proofErr w:type="spellStart"/>
-      <w:r>
-        <w:t>schema.org</w:t>
-      </w:r>
-      <w:proofErr w:type="spellEnd"/>
-      <w:r>
-        <w:t>.</w:t>
-      </w:r>
-      <w:r>
-        <w:t xml:space="preserve"> The rationale behind creating the document using this information is </w:t>
-      </w:r>
-      <w:proofErr w:type="gramStart"/>
-      <w:r>
-        <w:t>based on the fact</w:t>
-      </w:r>
-      <w:r>
-        <w:t xml:space="preserve"> that</w:t>
-      </w:r>
-      <w:proofErr w:type="gramEnd"/>
-      <w:r>
-        <w:t xml:space="preserve"> google is also defining a dataset using the schema.  There was a deviation from the schema given that on </w:t>
-      </w:r>
-      <w:proofErr w:type="spellStart"/>
-      <w:r>
-        <w:t>schema.org’s</w:t>
-      </w:r>
-      <w:proofErr w:type="spellEnd"/>
-      <w:r>
-        <w:t xml:space="preserve"> website, there is also the concept of a digital document.  A digital document includes permissions, while a dataset does not.  In this implementation, security for a dataset is a concern and thus it was added into this implementation.</w:t>
-      </w:r>
-    </w:p>
-    <w:p>
-      <w:r>
-        <w:t>For the business in question, for each technical specialty found within their organization</w:t>
-      </w:r>
-      <w:r>
-        <w:t xml:space="preserve"> generating 83 different data sets</w:t>
-      </w:r>
-      <w:r>
-        <w:t xml:space="preserve">, </w:t>
-      </w:r>
-      <w:r>
-        <w:t>when a data set is created, its need to be stored and retrievable</w:t>
-      </w:r>
-      <w:r>
-        <w:t xml:space="preserve">.  </w:t>
-      </w:r>
-      <w:r>
-        <w:t>Basic file information should be captured as part of the data ingestion process with includes:</w:t>
-      </w:r>
-      <w:r>
-        <w:t xml:space="preserve"> c</w:t>
-      </w:r>
-      <w:r>
-        <w:t>reator, date and time of creation, mo</w:t>
-      </w:r>
-      <w:r>
-        <w:t xml:space="preserve">dification date and times, technical technique used, file extensions, data lake storage location, project description information which led to the creation of the dataset, file </w:t>
-      </w:r>
-      <w:r>
-        <w:lastRenderedPageBreak/>
-        <w:t xml:space="preserve">transformations available, how to access the file within a data cataloging solution, and permissions both user and group based.  Each of the 83 data sets </w:t>
-      </w:r>
-      <w:proofErr w:type="gramStart"/>
-      <w:r>
-        <w:t>has  a</w:t>
-      </w:r>
-      <w:proofErr w:type="gramEnd"/>
-      <w:r>
-        <w:t xml:space="preserve"> different format both structured and unstructured.  This implementation is an effort to standardize how a data set is stored to enable its retrieval.</w:t>
+        <w:rPr>
+          <w:noProof/>
+        </w:rPr>
+        <w:drawing>
+          <wp:inline distT="0" distB="0" distL="0" distR="0" wp14:anchorId="29031995" wp14:editId="29010B3D">
+            <wp:extent cx="6708742" cy="2711450"/>
+            <wp:effectExtent l="19050" t="19050" r="16510" b="12700"/>
+            <wp:docPr id="1" name="Picture 1"/>
+            <wp:cNvGraphicFramePr>
+              <a:graphicFrameLocks xmlns:a="http://schemas.openxmlformats.org/drawingml/2006/main" noChangeAspect="1"/>
+            </wp:cNvGraphicFramePr>
+            <a:graphic xmlns:a="http://schemas.openxmlformats.org/drawingml/2006/main">
+              <a:graphicData uri="http://schemas.openxmlformats.org/drawingml/2006/picture">
+                <pic:pic xmlns:pic="http://schemas.openxmlformats.org/drawingml/2006/picture">
+                  <pic:nvPicPr>
+                    <pic:cNvPr id="1" name=""/>
+                    <pic:cNvPicPr/>
+                  </pic:nvPicPr>
+                  <pic:blipFill>
+                    <a:blip r:embed="rId13"/>
+                    <a:stretch>
+                      <a:fillRect/>
+                    </a:stretch>
+                  </pic:blipFill>
+                  <pic:spPr>
+                    <a:xfrm>
+                      <a:off x="0" y="0"/>
+                      <a:ext cx="6708742" cy="2711450"/>
+                    </a:xfrm>
+                    <a:prstGeom prst="rect">
+                      <a:avLst/>
+                    </a:prstGeom>
+                    <a:ln>
+                      <a:solidFill>
+                        <a:schemeClr val="accent1"/>
+                      </a:solidFill>
+                    </a:ln>
+                  </pic:spPr>
+                </pic:pic>
+              </a:graphicData>
+            </a:graphic>
+          </wp:inline>
+        </w:drawing>
       </w:r>
     </w:p>
     <w:bookmarkStart w:id="12" w:name="_Toc527293489" w:displacedByCustomXml="next"/>
@@ -7561,7 +7913,7 @@
     </w:sdt>
     <w:p/>
     <w:sectPr>
-      <w:footerReference w:type="default" r:id="rId10"/>
+      <w:footerReference w:type="default" r:id="rId14"/>
       <w:pgSz w:w="12240" w:h="15840"/>
       <w:pgMar w:top="1440" w:right="1440" w:bottom="1440" w:left="1440" w:header="720" w:footer="720" w:gutter="0"/>
       <w:cols w:space="720"/>
@@ -9042,7 +9394,7 @@
 </file>
 
 <file path=customXml/itemProps1.xml><?xml version="1.0" encoding="utf-8"?>
-<ds:datastoreItem xmlns:ds="http://schemas.openxmlformats.org/officeDocument/2006/customXml" ds:itemID="{6195FB21-1F4F-4A53-892F-DBDD0523E1BC}">
+<ds:datastoreItem xmlns:ds="http://schemas.openxmlformats.org/officeDocument/2006/customXml" ds:itemID="{BFC9DDDD-F403-471B-BEE8-FFC7A56F5CB6}">
   <ds:schemaRefs>
     <ds:schemaRef ds:uri="http://schemas.openxmlformats.org/officeDocument/2006/bibliography"/>
   </ds:schemaRefs>

</xml_diff>

<commit_message>
updated pdf - i swear the last time
</commit_message>
<xml_diff>
--- a/Assignment 2 XML Schema Design Exercise for Submission.docx
+++ b/Assignment 2 XML Schema Design Exercise for Submission.docx
@@ -7,7 +7,7 @@
         <w:pStyle w:val="Heading1"/>
         <w:jc w:val="center"/>
       </w:pPr>
-      <w:bookmarkStart w:id="0" w:name="_Toc527308021"/>
+      <w:bookmarkStart w:id="0" w:name="_Toc527308941"/>
       <w:r>
         <w:rPr>
           <w:rFonts w:eastAsiaTheme="minorHAnsi"/>
@@ -80,7 +80,7 @@
           <w:r>
             <w:fldChar w:fldCharType="separate"/>
           </w:r>
-          <w:hyperlink w:anchor="_Toc527308021" w:history="1">
+          <w:hyperlink w:anchor="_Toc527308941" w:history="1">
             <w:r>
               <w:rPr>
                 <w:rStyle w:val="Hyperlink"/>
@@ -107,7 +107,7 @@
                 <w:noProof/>
                 <w:webHidden/>
               </w:rPr>
-              <w:instrText xml:space="preserve"> PAGEREF _Toc527308021 \h </w:instrText>
+              <w:instrText xml:space="preserve"> PAGEREF _Toc527308941 \h </w:instrText>
             </w:r>
             <w:r>
               <w:rPr>
@@ -149,7 +149,7 @@
               <w:noProof/>
             </w:rPr>
           </w:pPr>
-          <w:hyperlink w:anchor="_Toc527308022" w:history="1">
+          <w:hyperlink w:anchor="_Toc527308942" w:history="1">
             <w:r>
               <w:rPr>
                 <w:rStyle w:val="Hyperlink"/>
@@ -176,7 +176,7 @@
                 <w:noProof/>
                 <w:webHidden/>
               </w:rPr>
-              <w:instrText xml:space="preserve"> PAGEREF _Toc527308022 \h </w:instrText>
+              <w:instrText xml:space="preserve"> PAGEREF _Toc527308942 \h </w:instrText>
             </w:r>
             <w:r>
               <w:rPr>
@@ -218,7 +218,7 @@
               <w:noProof/>
             </w:rPr>
           </w:pPr>
-          <w:hyperlink w:anchor="_Toc527308023" w:history="1">
+          <w:hyperlink w:anchor="_Toc527308943" w:history="1">
             <w:r>
               <w:rPr>
                 <w:rStyle w:val="Hyperlink"/>
@@ -245,7 +245,7 @@
                 <w:noProof/>
                 <w:webHidden/>
               </w:rPr>
-              <w:instrText xml:space="preserve"> PAGEREF _Toc527308023 \h </w:instrText>
+              <w:instrText xml:space="preserve"> PAGEREF _Toc527308943 \h </w:instrText>
             </w:r>
             <w:r>
               <w:rPr>
@@ -287,7 +287,7 @@
               <w:noProof/>
             </w:rPr>
           </w:pPr>
-          <w:hyperlink w:anchor="_Toc527308024" w:history="1">
+          <w:hyperlink w:anchor="_Toc527308944" w:history="1">
             <w:r>
               <w:rPr>
                 <w:rStyle w:val="Hyperlink"/>
@@ -314,7 +314,7 @@
                 <w:noProof/>
                 <w:webHidden/>
               </w:rPr>
-              <w:instrText xml:space="preserve"> PAGEREF _Toc527308024 \h </w:instrText>
+              <w:instrText xml:space="preserve"> PAGEREF _Toc527308944 \h </w:instrText>
             </w:r>
             <w:r>
               <w:rPr>
@@ -334,7 +334,7 @@
                 <w:noProof/>
                 <w:webHidden/>
               </w:rPr>
-              <w:t>2</w:t>
+              <w:t>3</w:t>
             </w:r>
             <w:r>
               <w:rPr>
@@ -356,7 +356,7 @@
               <w:noProof/>
             </w:rPr>
           </w:pPr>
-          <w:hyperlink w:anchor="_Toc527308025" w:history="1">
+          <w:hyperlink w:anchor="_Toc527308945" w:history="1">
             <w:r>
               <w:rPr>
                 <w:rStyle w:val="Hyperlink"/>
@@ -383,7 +383,7 @@
                 <w:noProof/>
                 <w:webHidden/>
               </w:rPr>
-              <w:instrText xml:space="preserve"> PAGEREF _Toc527308025 \h </w:instrText>
+              <w:instrText xml:space="preserve"> PAGEREF _Toc527308945 \h </w:instrText>
             </w:r>
             <w:r>
               <w:rPr>
@@ -403,7 +403,7 @@
                 <w:noProof/>
                 <w:webHidden/>
               </w:rPr>
-              <w:t>4</w:t>
+              <w:t>5</w:t>
             </w:r>
             <w:r>
               <w:rPr>
@@ -425,7 +425,7 @@
               <w:noProof/>
             </w:rPr>
           </w:pPr>
-          <w:hyperlink w:anchor="_Toc527308026" w:history="1">
+          <w:hyperlink w:anchor="_Toc527308946" w:history="1">
             <w:r>
               <w:rPr>
                 <w:rStyle w:val="Hyperlink"/>
@@ -452,7 +452,7 @@
                 <w:noProof/>
                 <w:webHidden/>
               </w:rPr>
-              <w:instrText xml:space="preserve"> PAGEREF _Toc527308026 \h </w:instrText>
+              <w:instrText xml:space="preserve"> PAGEREF _Toc527308946 \h </w:instrText>
             </w:r>
             <w:r>
               <w:rPr>
@@ -494,7 +494,7 @@
               <w:noProof/>
             </w:rPr>
           </w:pPr>
-          <w:hyperlink w:anchor="_Toc527308027" w:history="1">
+          <w:hyperlink w:anchor="_Toc527308947" w:history="1">
             <w:r>
               <w:rPr>
                 <w:rStyle w:val="Hyperlink"/>
@@ -521,7 +521,7 @@
                 <w:noProof/>
                 <w:webHidden/>
               </w:rPr>
-              <w:instrText xml:space="preserve"> PAGEREF _Toc527308027 \h </w:instrText>
+              <w:instrText xml:space="preserve"> PAGEREF _Toc527308947 \h </w:instrText>
             </w:r>
             <w:r>
               <w:rPr>
@@ -563,7 +563,7 @@
               <w:noProof/>
             </w:rPr>
           </w:pPr>
-          <w:hyperlink w:anchor="_Toc527308028" w:history="1">
+          <w:hyperlink w:anchor="_Toc527308948" w:history="1">
             <w:r>
               <w:rPr>
                 <w:rStyle w:val="Hyperlink"/>
@@ -590,7 +590,7 @@
                 <w:noProof/>
                 <w:webHidden/>
               </w:rPr>
-              <w:instrText xml:space="preserve"> PAGEREF _Toc527308028 \h </w:instrText>
+              <w:instrText xml:space="preserve"> PAGEREF _Toc527308948 \h </w:instrText>
             </w:r>
             <w:r>
               <w:rPr>
@@ -632,7 +632,7 @@
               <w:noProof/>
             </w:rPr>
           </w:pPr>
-          <w:hyperlink w:anchor="_Toc527308029" w:history="1">
+          <w:hyperlink w:anchor="_Toc527308949" w:history="1">
             <w:r>
               <w:rPr>
                 <w:rStyle w:val="Hyperlink"/>
@@ -659,7 +659,7 @@
                 <w:noProof/>
                 <w:webHidden/>
               </w:rPr>
-              <w:instrText xml:space="preserve"> PAGEREF _Toc527308029 \h </w:instrText>
+              <w:instrText xml:space="preserve"> PAGEREF _Toc527308949 \h </w:instrText>
             </w:r>
             <w:r>
               <w:rPr>
@@ -679,7 +679,7 @@
                 <w:noProof/>
                 <w:webHidden/>
               </w:rPr>
-              <w:t>11</w:t>
+              <w:t>12</w:t>
             </w:r>
             <w:r>
               <w:rPr>
@@ -701,7 +701,7 @@
               <w:noProof/>
             </w:rPr>
           </w:pPr>
-          <w:hyperlink w:anchor="_Toc527308030" w:history="1">
+          <w:hyperlink w:anchor="_Toc527308950" w:history="1">
             <w:r>
               <w:rPr>
                 <w:rStyle w:val="Hyperlink"/>
@@ -729,7 +729,7 @@
                 <w:noProof/>
                 <w:webHidden/>
               </w:rPr>
-              <w:instrText xml:space="preserve"> PAGEREF _Toc527308030 \h </w:instrText>
+              <w:instrText xml:space="preserve"> PAGEREF _Toc527308950 \h </w:instrText>
             </w:r>
             <w:r>
               <w:rPr>
@@ -771,7 +771,7 @@
               <w:noProof/>
             </w:rPr>
           </w:pPr>
-          <w:hyperlink w:anchor="_Toc527308031" w:history="1">
+          <w:hyperlink w:anchor="_Toc527308951" w:history="1">
             <w:r>
               <w:rPr>
                 <w:rStyle w:val="Hyperlink"/>
@@ -798,7 +798,7 @@
                 <w:noProof/>
                 <w:webHidden/>
               </w:rPr>
-              <w:instrText xml:space="preserve"> PAGEREF _Toc527308031 \h </w:instrText>
+              <w:instrText xml:space="preserve"> PAGEREF _Toc527308951 \h </w:instrText>
             </w:r>
             <w:r>
               <w:rPr>
@@ -840,7 +840,7 @@
               <w:noProof/>
             </w:rPr>
           </w:pPr>
-          <w:hyperlink w:anchor="_Toc527308032" w:history="1">
+          <w:hyperlink w:anchor="_Toc527308952" w:history="1">
             <w:r>
               <w:rPr>
                 <w:rStyle w:val="Hyperlink"/>
@@ -867,7 +867,7 @@
                 <w:noProof/>
                 <w:webHidden/>
               </w:rPr>
-              <w:instrText xml:space="preserve"> PAGEREF _Toc527308032 \h </w:instrText>
+              <w:instrText xml:space="preserve"> PAGEREF _Toc527308952 \h </w:instrText>
             </w:r>
             <w:r>
               <w:rPr>
@@ -914,7 +914,7 @@
       <w:pPr>
         <w:pStyle w:val="Heading1"/>
       </w:pPr>
-      <w:bookmarkStart w:id="1" w:name="_Toc527308022"/>
+      <w:bookmarkStart w:id="1" w:name="_Toc527308942"/>
       <w:r>
         <w:t>Abstract</w:t>
       </w:r>
@@ -929,14 +929,9 @@
       <w:r>
         <w:t xml:space="preserve">After reviewing all 7 sections of the DTD </w:t>
       </w:r>
-      <w:proofErr w:type="gramStart"/>
-      <w:r>
-        <w:t xml:space="preserve">tutorial </w:t>
-      </w:r>
-      <w:r>
-        <w:t xml:space="preserve"> located</w:t>
-      </w:r>
-      <w:proofErr w:type="gramEnd"/>
+      <w:r>
+        <w:t>tutorial located</w:t>
+      </w:r>
       <w:r>
         <w:t xml:space="preserve"> at: </w:t>
       </w:r>
@@ -1063,7 +1058,7 @@
       <w:pPr>
         <w:pStyle w:val="Heading1"/>
       </w:pPr>
-      <w:bookmarkStart w:id="2" w:name="_Toc527308023"/>
+      <w:bookmarkStart w:id="2" w:name="_Toc527308943"/>
       <w:r>
         <w:t>Document Selection</w:t>
       </w:r>
@@ -1235,10 +1230,20 @@
     </w:p>
     <w:p>
       <w:r>
-        <w:t>There was an in-depth analysis of business requirements, cataloging strategies, and security concerns used to provide the implementation of the JSON document used within this exercise.  The process detailed in this exercise is focused on the translation from the JSON document to XML document detailed in the previous section of this document.  Information pertaining to the business requirements which led to the initial implementation can be found within the Appendix.</w:t>
+        <w:t xml:space="preserve">There was an in-depth analysis of business requirements, cataloging strategies, and security concerns used to provide the implementation of the JSON document used within this exercise.  The process detailed in this exercise is focused on the translation from the JSON document to XML document detailed in the previous section of this document.  </w:t>
+      </w:r>
+      <w:r>
+        <w:t>Basic i</w:t>
+      </w:r>
+      <w:r>
+        <w:t>nformation pertaining to the business requirements which led to the initial implementation can be found within the Appendix.</w:t>
       </w:r>
     </w:p>
     <w:p/>
+    <w:p>
+      <w:bookmarkStart w:id="3" w:name="_GoBack"/>
+      <w:bookmarkEnd w:id="3"/>
+    </w:p>
     <w:p/>
     <w:p/>
     <w:p/>
@@ -1247,11 +1252,12 @@
       <w:pPr>
         <w:pStyle w:val="Heading3"/>
       </w:pPr>
-      <w:bookmarkStart w:id="3" w:name="_Toc527308024"/>
-      <w:r>
+      <w:bookmarkStart w:id="4" w:name="_Toc527308944"/>
+      <w:r>
+        <w:lastRenderedPageBreak/>
         <w:t>Original JSON Document</w:t>
       </w:r>
-      <w:bookmarkEnd w:id="3"/>
+      <w:bookmarkEnd w:id="4"/>
     </w:p>
     <w:p>
       <w:r>
@@ -1330,11 +1336,7 @@
         <w:proofErr w:type="spellEnd"/>
       </w:hyperlink>
       <w:r>
-        <w:t xml:space="preserve">.  Within the </w:t>
-      </w:r>
-      <w:r>
-        <w:lastRenderedPageBreak/>
-        <w:t xml:space="preserve">repository, this specific file can be downloaded from: </w:t>
+        <w:t xml:space="preserve">.  Within the repository, this specific file can be downloaded from: </w:t>
       </w:r>
       <w:hyperlink r:id="rId10" w:history="1">
         <w:r>
@@ -1849,6 +1851,7 @@
           </w:p>
           <w:p>
             <w:r>
+              <w:lastRenderedPageBreak/>
               <w:t xml:space="preserve">      "</w:t>
             </w:r>
             <w:proofErr w:type="spellStart"/>
@@ -1888,7 +1891,6 @@
           </w:p>
           <w:p>
             <w:r>
-              <w:lastRenderedPageBreak/>
               <w:t xml:space="preserve">      {  </w:t>
             </w:r>
           </w:p>
@@ -2327,11 +2329,12 @@
       <w:pPr>
         <w:pStyle w:val="Heading3"/>
       </w:pPr>
-      <w:bookmarkStart w:id="4" w:name="_Toc527308025"/>
-      <w:r>
+      <w:bookmarkStart w:id="5" w:name="_Toc527308945"/>
+      <w:r>
+        <w:lastRenderedPageBreak/>
         <w:t>XML Document implementation</w:t>
       </w:r>
-      <w:bookmarkEnd w:id="4"/>
+      <w:bookmarkEnd w:id="5"/>
     </w:p>
     <w:p>
       <w:r>
@@ -2444,7 +2447,6 @@
           <w:p>
             <w:proofErr w:type="gramStart"/>
             <w:r>
-              <w:lastRenderedPageBreak/>
               <w:t>&lt;?xml</w:t>
             </w:r>
             <w:proofErr w:type="gramEnd"/>
@@ -3440,6 +3442,7 @@
           <w:p>
             <w:proofErr w:type="gramStart"/>
             <w:r>
+              <w:lastRenderedPageBreak/>
               <w:t>&lt;!</w:t>
             </w:r>
             <w:proofErr w:type="spellStart"/>
@@ -3581,24 +3584,645 @@
           <w:p>
             <w:proofErr w:type="gramStart"/>
             <w:r>
+              <w:t>&lt;!ENTITY</w:t>
+            </w:r>
+            <w:proofErr w:type="gramEnd"/>
+            <w:r>
+              <w:t xml:space="preserve"> </w:t>
+            </w:r>
+            <w:proofErr w:type="spellStart"/>
+            <w:r>
+              <w:t>FailedActionStatus</w:t>
+            </w:r>
+            <w:proofErr w:type="spellEnd"/>
+            <w:r>
+              <w:t xml:space="preserve"> "</w:t>
+            </w:r>
+            <w:proofErr w:type="spellStart"/>
+            <w:r>
+              <w:t>FailedActionStatus</w:t>
+            </w:r>
+            <w:proofErr w:type="spellEnd"/>
+            <w:r>
+              <w:t>"&gt;</w:t>
+            </w:r>
+          </w:p>
+          <w:p>
+            <w:proofErr w:type="gramStart"/>
+            <w:r>
+              <w:t>&lt;!ENTITY</w:t>
+            </w:r>
+            <w:proofErr w:type="gramEnd"/>
+            <w:r>
+              <w:t xml:space="preserve"> </w:t>
+            </w:r>
+            <w:proofErr w:type="spellStart"/>
+            <w:r>
+              <w:t>ReadPermission</w:t>
+            </w:r>
+            <w:proofErr w:type="spellEnd"/>
+            <w:r>
+              <w:t xml:space="preserve"> "</w:t>
+            </w:r>
+            <w:proofErr w:type="spellStart"/>
+            <w:r>
+              <w:t>ReadPermission</w:t>
+            </w:r>
+            <w:proofErr w:type="spellEnd"/>
+            <w:r>
+              <w:t>"&gt;</w:t>
+            </w:r>
+          </w:p>
+          <w:p>
+            <w:proofErr w:type="gramStart"/>
+            <w:r>
+              <w:t>&lt;!ENTITY</w:t>
+            </w:r>
+            <w:proofErr w:type="gramEnd"/>
+            <w:r>
+              <w:t xml:space="preserve"> </w:t>
+            </w:r>
+            <w:proofErr w:type="spellStart"/>
+            <w:r>
+              <w:t>WritePermission</w:t>
+            </w:r>
+            <w:proofErr w:type="spellEnd"/>
+            <w:r>
+              <w:t xml:space="preserve"> "</w:t>
+            </w:r>
+            <w:proofErr w:type="spellStart"/>
+            <w:r>
+              <w:t>WritePermission</w:t>
+            </w:r>
+            <w:proofErr w:type="spellEnd"/>
+            <w:r>
+              <w:t>"&gt;</w:t>
+            </w:r>
+          </w:p>
+          <w:p>
+            <w:proofErr w:type="gramStart"/>
+            <w:r>
+              <w:t>&lt;!ENTITY</w:t>
+            </w:r>
+            <w:proofErr w:type="gramEnd"/>
+            <w:r>
+              <w:t xml:space="preserve"> </w:t>
+            </w:r>
+            <w:proofErr w:type="spellStart"/>
+            <w:r>
+              <w:t>DataCatalogSolution</w:t>
+            </w:r>
+            <w:proofErr w:type="spellEnd"/>
+            <w:r>
+              <w:t xml:space="preserve"> "https://</w:t>
+            </w:r>
+            <w:proofErr w:type="spellStart"/>
+            <w:r>
+              <w:t>usw-su1.azuredatacatalog.com</w:t>
+            </w:r>
+            <w:proofErr w:type="spellEnd"/>
+            <w:r>
+              <w:t>"&gt;</w:t>
+            </w:r>
+          </w:p>
+          <w:p>
+            <w:proofErr w:type="gramStart"/>
+            <w:r>
+              <w:t>&lt;!ENTITY</w:t>
+            </w:r>
+            <w:proofErr w:type="gramEnd"/>
+            <w:r>
+              <w:t xml:space="preserve"> </w:t>
+            </w:r>
+            <w:proofErr w:type="spellStart"/>
+            <w:r>
+              <w:t>AzureDataLakeStore</w:t>
+            </w:r>
+            <w:proofErr w:type="spellEnd"/>
+            <w:r>
+              <w:t xml:space="preserve"> "</w:t>
+            </w:r>
+            <w:proofErr w:type="spellStart"/>
+            <w:r>
+              <w:t>adl</w:t>
+            </w:r>
+            <w:proofErr w:type="spellEnd"/>
+            <w:r>
+              <w:t>://</w:t>
+            </w:r>
+            <w:proofErr w:type="spellStart"/>
+            <w:r>
+              <w:t>srddac02xeastus2xdlsxd.azuredatalakestore.net</w:t>
+            </w:r>
+            <w:proofErr w:type="spellEnd"/>
+            <w:r>
+              <w:t>/raw/</w:t>
+            </w:r>
+            <w:proofErr w:type="spellStart"/>
+            <w:r>
+              <w:t>crl</w:t>
+            </w:r>
+            <w:proofErr w:type="spellEnd"/>
+            <w:r>
+              <w:t>"&gt;</w:t>
+            </w:r>
+          </w:p>
+          <w:p/>
+          <w:p>
+            <w:r>
+              <w:t>]&gt;</w:t>
+            </w:r>
+          </w:p>
+          <w:p>
+            <w:r>
+              <w:t>&lt;datasets&gt;</w:t>
+            </w:r>
+          </w:p>
+          <w:p>
+            <w:r>
+              <w:t xml:space="preserve">    &lt;dataset context="http://</w:t>
+            </w:r>
+            <w:proofErr w:type="spellStart"/>
+            <w:r>
+              <w:t>schema.org</w:t>
+            </w:r>
+            <w:proofErr w:type="spellEnd"/>
+            <w:r>
+              <w:t>" type="Dataset"&gt;</w:t>
+            </w:r>
+          </w:p>
+          <w:p>
+            <w:r>
+              <w:t xml:space="preserve">        &lt;name&gt;</w:t>
+            </w:r>
+            <w:proofErr w:type="spellStart"/>
+            <w:r>
+              <w:t>201186_201186_Samplefile_201809191949_2.SPA</w:t>
+            </w:r>
+            <w:proofErr w:type="spellEnd"/>
+            <w:r>
+              <w:t>&lt;/name&gt;</w:t>
+            </w:r>
+          </w:p>
+          <w:p>
+            <w:r>
+              <w:t xml:space="preserve">        &lt;</w:t>
+            </w:r>
+            <w:proofErr w:type="spellStart"/>
+            <w:r>
+              <w:t>dateCreated</w:t>
+            </w:r>
+            <w:proofErr w:type="spellEnd"/>
+            <w:r>
+              <w:t>&gt;</w:t>
+            </w:r>
+            <w:proofErr w:type="spellStart"/>
+            <w:r>
+              <w:t>2018-09-26T20:17:41.2976598+00:00</w:t>
+            </w:r>
+            <w:proofErr w:type="spellEnd"/>
+            <w:r>
+              <w:t>&lt;/</w:t>
+            </w:r>
+            <w:proofErr w:type="spellStart"/>
+            <w:r>
+              <w:t>dateCreated</w:t>
+            </w:r>
+            <w:proofErr w:type="spellEnd"/>
+            <w:r>
+              <w:t>&gt;</w:t>
+            </w:r>
+          </w:p>
+          <w:p>
+            <w:r>
+              <w:t xml:space="preserve">        &lt;sameAs&gt;\\\\usfile01\\itdatawhse\\crl_dataIngest\\crl-dev\\20180919202\\cral\\T1Test\\201186_Samplefile_201809191949_2.SPA&lt;/sameAs&gt;</w:t>
+            </w:r>
+          </w:p>
+          <w:p>
+            <w:r>
+              <w:t xml:space="preserve">        &lt;url&gt;&amp;AzureDataLakeStore;/cral/Spectropscopy-IRImaging/201186_Samplefile_201808170147_1.SPA&lt;/url&gt;</w:t>
+            </w:r>
+          </w:p>
+          <w:p>
+            <w:r>
+              <w:t xml:space="preserve">        &lt;</w:t>
+            </w:r>
+            <w:proofErr w:type="spellStart"/>
+            <w:r>
+              <w:t>fileFormat</w:t>
+            </w:r>
+            <w:proofErr w:type="spellEnd"/>
+            <w:r>
+              <w:t>&gt;SPA&lt;/</w:t>
+            </w:r>
+            <w:proofErr w:type="spellStart"/>
+            <w:r>
+              <w:t>fileFormat</w:t>
+            </w:r>
+            <w:proofErr w:type="spellEnd"/>
+            <w:r>
+              <w:t>&gt;</w:t>
+            </w:r>
+          </w:p>
+          <w:p>
+            <w:r>
+              <w:t xml:space="preserve">        &lt;</w:t>
+            </w:r>
+            <w:proofErr w:type="spellStart"/>
+            <w:r>
+              <w:t>measurementTechnique</w:t>
+            </w:r>
+            <w:proofErr w:type="spellEnd"/>
+            <w:r>
+              <w:t xml:space="preserve">&gt;IR </w:t>
+            </w:r>
+            <w:proofErr w:type="spellStart"/>
+            <w:r>
+              <w:t>Spectoscopy</w:t>
+            </w:r>
+            <w:proofErr w:type="spellEnd"/>
+            <w:r>
+              <w:t>&lt;/</w:t>
+            </w:r>
+            <w:proofErr w:type="spellStart"/>
+            <w:r>
+              <w:t>measurementTechnique</w:t>
+            </w:r>
+            <w:proofErr w:type="spellEnd"/>
+            <w:r>
+              <w:t>&gt;</w:t>
+            </w:r>
+          </w:p>
+          <w:p>
+            <w:r>
+              <w:t xml:space="preserve">        &lt;</w:t>
+            </w:r>
+            <w:proofErr w:type="spellStart"/>
+            <w:r>
+              <w:t>potentialAction</w:t>
+            </w:r>
+            <w:proofErr w:type="spellEnd"/>
+            <w:r>
+              <w:t xml:space="preserve"> type="Action"&gt;</w:t>
+            </w:r>
+          </w:p>
+          <w:p>
+            <w:r>
+              <w:t xml:space="preserve">            &lt;name&gt;refinery&lt;/name&gt;</w:t>
+            </w:r>
+          </w:p>
+          <w:p>
+            <w:r>
+              <w:t xml:space="preserve">            &lt;actionStatus&gt;&amp;</w:t>
+            </w:r>
+            <w:proofErr w:type="gramStart"/>
+            <w:r>
+              <w:t>SchemaDefinition;&amp;</w:t>
+            </w:r>
+            <w:proofErr w:type="gramEnd"/>
+            <w:r>
+              <w:t>CompletedActionStatus;&lt;/actionStatus&gt;</w:t>
+            </w:r>
+          </w:p>
+          <w:p>
+            <w:r>
+              <w:t xml:space="preserve">        &lt;/</w:t>
+            </w:r>
+            <w:proofErr w:type="spellStart"/>
+            <w:r>
+              <w:t>potentialAction</w:t>
+            </w:r>
+            <w:proofErr w:type="spellEnd"/>
+            <w:r>
+              <w:t>&gt;</w:t>
+            </w:r>
+          </w:p>
+          <w:p>
+            <w:r>
+              <w:t xml:space="preserve">        &lt;keywords&gt;</w:t>
+            </w:r>
+            <w:proofErr w:type="spellStart"/>
+            <w:r>
+              <w:t>TechniqueCode</w:t>
+            </w:r>
+            <w:proofErr w:type="spellEnd"/>
+            <w:r>
+              <w:t xml:space="preserve">: IR, </w:t>
+            </w:r>
+            <w:proofErr w:type="spellStart"/>
+            <w:r>
+              <w:t>TechniqueLongDescription</w:t>
+            </w:r>
+            <w:proofErr w:type="spellEnd"/>
+            <w:r>
+              <w:t>: Infrared Spectroscopy (IR)&lt;/keywords&gt;</w:t>
+            </w:r>
+          </w:p>
+          <w:p>
+            <w:r>
+              <w:t xml:space="preserve">        &lt;about type="Thing"&gt;</w:t>
+            </w:r>
+          </w:p>
+          <w:p>
+            <w:r>
+              <w:t xml:space="preserve">            &lt;description&gt;N, N - dimethylacrylamide(DMA) is observed throughout both </w:t>
+            </w:r>
+            <w:proofErr w:type="gramStart"/>
+            <w:r>
+              <w:t>samples(</w:t>
+            </w:r>
+            <w:proofErr w:type="gramEnd"/>
+            <w:r>
+              <w:t xml:space="preserve">Tables 1 and 2).  The cleaned sample, </w:t>
+            </w:r>
+            <w:proofErr w:type="spellStart"/>
+            <w:r>
+              <w:t>E18</w:t>
+            </w:r>
+            <w:proofErr w:type="spellEnd"/>
+            <w:r>
+              <w:t xml:space="preserve"> - 0333 - 02 shows less DMA compared to pre washed sample, </w:t>
+            </w:r>
+            <w:proofErr w:type="spellStart"/>
+            <w:r>
+              <w:t>E18</w:t>
+            </w:r>
+            <w:proofErr w:type="spellEnd"/>
+            <w:r>
+              <w:t xml:space="preserve">-0333 - </w:t>
+            </w:r>
+            <w:proofErr w:type="spellStart"/>
+            <w:proofErr w:type="gramStart"/>
+            <w:r>
+              <w:t>01.No</w:t>
+            </w:r>
+            <w:proofErr w:type="spellEnd"/>
+            <w:proofErr w:type="gramEnd"/>
+            <w:r>
+              <w:t xml:space="preserve"> useful trend was observed in DMA level from “outside” of the roll to the “inside” of the roll.&lt;/description&gt;</w:t>
+            </w:r>
+          </w:p>
+          <w:p>
+            <w:r>
+              <w:t xml:space="preserve">            &lt;</w:t>
+            </w:r>
+            <w:proofErr w:type="spellStart"/>
+            <w:r>
+              <w:t>disambiguatingDescription</w:t>
+            </w:r>
+            <w:proofErr w:type="spellEnd"/>
+            <w:r>
+              <w:t xml:space="preserve">&gt;3M </w:t>
+            </w:r>
+            <w:proofErr w:type="spellStart"/>
+            <w:r>
+              <w:t>Menonmonie</w:t>
+            </w:r>
+            <w:proofErr w:type="spellEnd"/>
+            <w:r>
+              <w:t xml:space="preserve"> supplied a sample from a piece of neoprene rubber </w:t>
+            </w:r>
+            <w:proofErr w:type="spellStart"/>
+            <w:proofErr w:type="gramStart"/>
+            <w:r>
+              <w:t>hose.They</w:t>
+            </w:r>
+            <w:proofErr w:type="spellEnd"/>
+            <w:proofErr w:type="gramEnd"/>
+            <w:r>
+              <w:t xml:space="preserve"> would like to determine how much N, N Dimethylacrylamide(DMA) has penetrated through the rubber hose. The side that was exposed to DMA has the largest flat surface.  The side with the saw marks on it would be towards the </w:t>
+            </w:r>
+            <w:proofErr w:type="gramStart"/>
+            <w:r>
+              <w:t>inside.&lt;</w:t>
+            </w:r>
+            <w:proofErr w:type="gramEnd"/>
+            <w:r>
+              <w:t>/</w:t>
+            </w:r>
+            <w:proofErr w:type="spellStart"/>
+            <w:r>
+              <w:t>disambiguatingDescription</w:t>
+            </w:r>
+            <w:proofErr w:type="spellEnd"/>
+            <w:r>
+              <w:t>&gt;</w:t>
+            </w:r>
+          </w:p>
+          <w:p>
+            <w:r>
+              <w:t xml:space="preserve">            &lt;identifier&gt;260233&lt;/identifier&gt;</w:t>
+            </w:r>
+          </w:p>
+          <w:p>
+            <w:r>
+              <w:t xml:space="preserve">        &lt;/about&gt;</w:t>
+            </w:r>
+          </w:p>
+          <w:p>
+            <w:r>
+              <w:t xml:space="preserve">        &lt;creator type="Person"&gt;</w:t>
+            </w:r>
+          </w:p>
+          <w:p>
+            <w:r>
+              <w:t xml:space="preserve">            &lt;identifier&gt;</w:t>
+            </w:r>
+            <w:proofErr w:type="spellStart"/>
+            <w:r>
+              <w:t>US263070</w:t>
+            </w:r>
+            <w:proofErr w:type="spellEnd"/>
+            <w:r>
+              <w:t>&lt;/identifier&gt;</w:t>
+            </w:r>
+          </w:p>
+          <w:p>
+            <w:r>
+              <w:t xml:space="preserve">        &lt;/creator&gt;</w:t>
+            </w:r>
+          </w:p>
+          <w:p>
+            <w:r>
+              <w:t xml:space="preserve">        &lt;</w:t>
+            </w:r>
+            <w:proofErr w:type="spellStart"/>
+            <w:r>
+              <w:t>sourceOrganization</w:t>
+            </w:r>
+            <w:proofErr w:type="spellEnd"/>
+            <w:r>
+              <w:t xml:space="preserve"> type="Organization"&gt;</w:t>
+            </w:r>
+          </w:p>
+          <w:p>
+            <w:r>
+              <w:t xml:space="preserve">            &lt;name</w:t>
+            </w:r>
+            <w:proofErr w:type="gramStart"/>
+            <w:r>
+              <w:t>&gt;(</w:t>
+            </w:r>
+            <w:proofErr w:type="gramEnd"/>
+            <w:r>
+              <w:t>US, St Paul) Corporate Research Analytical Laboratory(</w:t>
+            </w:r>
+            <w:proofErr w:type="spellStart"/>
+            <w:r>
+              <w:t>CRAL</w:t>
+            </w:r>
+            <w:proofErr w:type="spellEnd"/>
+            <w:r>
+              <w:t>)&lt;/name&gt;</w:t>
+            </w:r>
+          </w:p>
+          <w:p>
+            <w:r>
+              <w:t xml:space="preserve">            &lt;</w:t>
+            </w:r>
+            <w:proofErr w:type="spellStart"/>
+            <w:r>
+              <w:t>alternateName</w:t>
+            </w:r>
+            <w:proofErr w:type="spellEnd"/>
+            <w:r>
+              <w:t>&gt;</w:t>
+            </w:r>
+            <w:proofErr w:type="spellStart"/>
+            <w:r>
+              <w:t>CRAL</w:t>
+            </w:r>
+            <w:proofErr w:type="spellEnd"/>
+            <w:r>
+              <w:t>&lt;/</w:t>
+            </w:r>
+            <w:proofErr w:type="spellStart"/>
+            <w:r>
+              <w:t>alternateName</w:t>
+            </w:r>
+            <w:proofErr w:type="spellEnd"/>
+            <w:r>
+              <w:t>&gt;</w:t>
+            </w:r>
+          </w:p>
+          <w:p>
+            <w:r>
+              <w:t xml:space="preserve">        &lt;/</w:t>
+            </w:r>
+            <w:proofErr w:type="spellStart"/>
+            <w:r>
+              <w:t>sourceOrganization</w:t>
+            </w:r>
+            <w:proofErr w:type="spellEnd"/>
+            <w:r>
+              <w:t>&gt;</w:t>
+            </w:r>
+          </w:p>
+          <w:p>
+            <w:r>
+              <w:t xml:space="preserve">        &lt;</w:t>
+            </w:r>
+            <w:proofErr w:type="spellStart"/>
+            <w:r>
+              <w:t>workTranslation</w:t>
+            </w:r>
+            <w:proofErr w:type="spellEnd"/>
+            <w:r>
+              <w:t xml:space="preserve"> type="</w:t>
+            </w:r>
+            <w:proofErr w:type="spellStart"/>
+            <w:r>
+              <w:t>CreativeWork</w:t>
+            </w:r>
+            <w:proofErr w:type="spellEnd"/>
+            <w:r>
+              <w:t>"&gt;</w:t>
+            </w:r>
+          </w:p>
+          <w:p>
+            <w:r>
               <w:lastRenderedPageBreak/>
-              <w:t>&lt;!ENTITY</w:t>
-            </w:r>
-            <w:proofErr w:type="gramEnd"/>
-            <w:r>
-              <w:t xml:space="preserve"> </w:t>
-            </w:r>
-            <w:proofErr w:type="spellStart"/>
-            <w:r>
-              <w:t>FailedActionStatus</w:t>
-            </w:r>
-            <w:proofErr w:type="spellEnd"/>
-            <w:r>
-              <w:t xml:space="preserve"> "</w:t>
-            </w:r>
-            <w:proofErr w:type="spellStart"/>
-            <w:r>
-              <w:t>FailedActionStatus</w:t>
+              <w:t xml:space="preserve">            &lt;url&gt;&amp;AzureDataLakeStore;/cral/automated/Spectropscopy-IRImaging/201186_Samplefile_201808170147_1.csv&lt;/url&gt;</w:t>
+            </w:r>
+          </w:p>
+          <w:p>
+            <w:r>
+              <w:t xml:space="preserve">            &lt;</w:t>
+            </w:r>
+            <w:proofErr w:type="spellStart"/>
+            <w:r>
+              <w:t>dateCreated</w:t>
+            </w:r>
+            <w:proofErr w:type="spellEnd"/>
+            <w:r>
+              <w:t>&gt;"</w:t>
+            </w:r>
+            <w:proofErr w:type="spellStart"/>
+            <w:r>
+              <w:t>2018-09-26T15:17:39.5828728-05:00</w:t>
+            </w:r>
+            <w:proofErr w:type="spellEnd"/>
+            <w:r>
+              <w:t>"&lt;/</w:t>
+            </w:r>
+            <w:proofErr w:type="spellStart"/>
+            <w:r>
+              <w:t>dateCreated</w:t>
+            </w:r>
+            <w:proofErr w:type="spellEnd"/>
+            <w:r>
+              <w:t>&gt;</w:t>
+            </w:r>
+          </w:p>
+          <w:p>
+            <w:r>
+              <w:t xml:space="preserve">            &lt;</w:t>
+            </w:r>
+            <w:proofErr w:type="spellStart"/>
+            <w:r>
+              <w:t>dateModified</w:t>
+            </w:r>
+            <w:proofErr w:type="spellEnd"/>
+            <w:r>
+              <w:t>&gt;"</w:t>
+            </w:r>
+            <w:proofErr w:type="spellStart"/>
+            <w:r>
+              <w:t>2018-09-26T15:17:39.7636674-05:00</w:t>
+            </w:r>
+            <w:proofErr w:type="spellEnd"/>
+            <w:r>
+              <w:t>"&lt;/</w:t>
+            </w:r>
+            <w:proofErr w:type="spellStart"/>
+            <w:r>
+              <w:t>dateModified</w:t>
+            </w:r>
+            <w:proofErr w:type="spellEnd"/>
+            <w:r>
+              <w:t>&gt;</w:t>
+            </w:r>
+          </w:p>
+          <w:p>
+            <w:r>
+              <w:t xml:space="preserve">        &lt;/</w:t>
+            </w:r>
+            <w:proofErr w:type="spellStart"/>
+            <w:r>
+              <w:t>workTranslation</w:t>
+            </w:r>
+            <w:proofErr w:type="spellEnd"/>
+            <w:r>
+              <w:t>&gt;</w:t>
+            </w:r>
+          </w:p>
+          <w:p>
+            <w:r>
+              <w:t xml:space="preserve">        &lt;distribution type="</w:t>
+            </w:r>
+            <w:proofErr w:type="spellStart"/>
+            <w:r>
+              <w:t>DataDownload</w:t>
             </w:r>
             <w:proofErr w:type="spellEnd"/>
             <w:r>
@@ -3606,629 +4230,7 @@
             </w:r>
           </w:p>
           <w:p>
-            <w:proofErr w:type="gramStart"/>
-            <w:r>
-              <w:t>&lt;!ENTITY</w:t>
-            </w:r>
-            <w:proofErr w:type="gramEnd"/>
-            <w:r>
-              <w:t xml:space="preserve"> </w:t>
-            </w:r>
-            <w:proofErr w:type="spellStart"/>
-            <w:r>
-              <w:t>ReadPermission</w:t>
-            </w:r>
-            <w:proofErr w:type="spellEnd"/>
-            <w:r>
-              <w:t xml:space="preserve"> "</w:t>
-            </w:r>
-            <w:proofErr w:type="spellStart"/>
-            <w:r>
-              <w:t>ReadPermission</w:t>
-            </w:r>
-            <w:proofErr w:type="spellEnd"/>
-            <w:r>
-              <w:t>"&gt;</w:t>
-            </w:r>
-          </w:p>
-          <w:p>
-            <w:proofErr w:type="gramStart"/>
-            <w:r>
-              <w:t>&lt;!ENTITY</w:t>
-            </w:r>
-            <w:proofErr w:type="gramEnd"/>
-            <w:r>
-              <w:t xml:space="preserve"> </w:t>
-            </w:r>
-            <w:proofErr w:type="spellStart"/>
-            <w:r>
-              <w:t>WritePermission</w:t>
-            </w:r>
-            <w:proofErr w:type="spellEnd"/>
-            <w:r>
-              <w:t xml:space="preserve"> "</w:t>
-            </w:r>
-            <w:proofErr w:type="spellStart"/>
-            <w:r>
-              <w:t>WritePermission</w:t>
-            </w:r>
-            <w:proofErr w:type="spellEnd"/>
-            <w:r>
-              <w:t>"&gt;</w:t>
-            </w:r>
-          </w:p>
-          <w:p>
-            <w:proofErr w:type="gramStart"/>
-            <w:r>
-              <w:t>&lt;!ENTITY</w:t>
-            </w:r>
-            <w:proofErr w:type="gramEnd"/>
-            <w:r>
-              <w:t xml:space="preserve"> </w:t>
-            </w:r>
-            <w:proofErr w:type="spellStart"/>
-            <w:r>
-              <w:t>DataCatalogSolution</w:t>
-            </w:r>
-            <w:proofErr w:type="spellEnd"/>
-            <w:r>
-              <w:t xml:space="preserve"> "https://</w:t>
-            </w:r>
-            <w:proofErr w:type="spellStart"/>
-            <w:r>
-              <w:t>usw-su1.azuredatacatalog.com</w:t>
-            </w:r>
-            <w:proofErr w:type="spellEnd"/>
-            <w:r>
-              <w:t>"&gt;</w:t>
-            </w:r>
-          </w:p>
-          <w:p>
-            <w:proofErr w:type="gramStart"/>
-            <w:r>
-              <w:t>&lt;!ENTITY</w:t>
-            </w:r>
-            <w:proofErr w:type="gramEnd"/>
-            <w:r>
-              <w:t xml:space="preserve"> </w:t>
-            </w:r>
-            <w:proofErr w:type="spellStart"/>
-            <w:r>
-              <w:t>AzureDataLakeStore</w:t>
-            </w:r>
-            <w:proofErr w:type="spellEnd"/>
-            <w:r>
-              <w:t xml:space="preserve"> "</w:t>
-            </w:r>
-            <w:proofErr w:type="spellStart"/>
-            <w:r>
-              <w:t>adl</w:t>
-            </w:r>
-            <w:proofErr w:type="spellEnd"/>
-            <w:r>
-              <w:t>://</w:t>
-            </w:r>
-            <w:proofErr w:type="spellStart"/>
-            <w:r>
-              <w:t>srddac02xeastus2xdlsxd.azuredatalakestore.net</w:t>
-            </w:r>
-            <w:proofErr w:type="spellEnd"/>
-            <w:r>
-              <w:t>/raw/</w:t>
-            </w:r>
-            <w:proofErr w:type="spellStart"/>
-            <w:r>
-              <w:t>crl</w:t>
-            </w:r>
-            <w:proofErr w:type="spellEnd"/>
-            <w:r>
-              <w:t>"&gt;</w:t>
-            </w:r>
-          </w:p>
-          <w:p/>
-          <w:p>
-            <w:r>
-              <w:t>]&gt;</w:t>
-            </w:r>
-          </w:p>
-          <w:p>
-            <w:r>
-              <w:t>&lt;datasets&gt;</w:t>
-            </w:r>
-          </w:p>
-          <w:p>
-            <w:r>
-              <w:t xml:space="preserve">    &lt;dataset context="http://</w:t>
-            </w:r>
-            <w:proofErr w:type="spellStart"/>
-            <w:r>
-              <w:t>schema.org</w:t>
-            </w:r>
-            <w:proofErr w:type="spellEnd"/>
-            <w:r>
-              <w:t>" type="Dataset"&gt;</w:t>
-            </w:r>
-          </w:p>
-          <w:p>
-            <w:r>
-              <w:t xml:space="preserve">        &lt;name&gt;</w:t>
-            </w:r>
-            <w:proofErr w:type="spellStart"/>
-            <w:r>
-              <w:t>201186_201186_Samplefile_201809191949_2.SPA</w:t>
-            </w:r>
-            <w:proofErr w:type="spellEnd"/>
-            <w:r>
-              <w:t>&lt;/name&gt;</w:t>
-            </w:r>
-          </w:p>
-          <w:p>
-            <w:r>
-              <w:t xml:space="preserve">        &lt;</w:t>
-            </w:r>
-            <w:proofErr w:type="spellStart"/>
-            <w:r>
-              <w:t>dateCreated</w:t>
-            </w:r>
-            <w:proofErr w:type="spellEnd"/>
-            <w:r>
-              <w:t>&gt;</w:t>
-            </w:r>
-            <w:proofErr w:type="spellStart"/>
-            <w:r>
-              <w:t>2018-09-26T20:17:41.2976598+00:00</w:t>
-            </w:r>
-            <w:proofErr w:type="spellEnd"/>
-            <w:r>
-              <w:t>&lt;/</w:t>
-            </w:r>
-            <w:proofErr w:type="spellStart"/>
-            <w:r>
-              <w:t>dateCreated</w:t>
-            </w:r>
-            <w:proofErr w:type="spellEnd"/>
-            <w:r>
-              <w:t>&gt;</w:t>
-            </w:r>
-          </w:p>
-          <w:p>
-            <w:r>
-              <w:t xml:space="preserve">        &lt;sameAs&gt;\\\\usfile01\\itdatawhse\\crl_dataIngest\\crl-dev\\20180919202\\cral\\T1Test\\201186_Samplefile_201809191949_2.SPA&lt;/sameAs&gt;</w:t>
-            </w:r>
-          </w:p>
-          <w:p>
-            <w:r>
-              <w:t xml:space="preserve">        &lt;url&gt;&amp;AzureDataLakeStore;/cral/Spectropscopy-IRImaging/201186_Samplefile_201808170147_1.SPA&lt;/url&gt;</w:t>
-            </w:r>
-          </w:p>
-          <w:p>
-            <w:r>
-              <w:t xml:space="preserve">        &lt;</w:t>
-            </w:r>
-            <w:proofErr w:type="spellStart"/>
-            <w:r>
-              <w:t>fileFormat</w:t>
-            </w:r>
-            <w:proofErr w:type="spellEnd"/>
-            <w:r>
-              <w:t>&gt;SPA&lt;/</w:t>
-            </w:r>
-            <w:proofErr w:type="spellStart"/>
-            <w:r>
-              <w:t>fileFormat</w:t>
-            </w:r>
-            <w:proofErr w:type="spellEnd"/>
-            <w:r>
-              <w:t>&gt;</w:t>
-            </w:r>
-          </w:p>
-          <w:p>
-            <w:r>
-              <w:t xml:space="preserve">        &lt;</w:t>
-            </w:r>
-            <w:proofErr w:type="spellStart"/>
-            <w:r>
-              <w:t>measurementTechnique</w:t>
-            </w:r>
-            <w:proofErr w:type="spellEnd"/>
-            <w:r>
-              <w:t xml:space="preserve">&gt;IR </w:t>
-            </w:r>
-            <w:proofErr w:type="spellStart"/>
-            <w:r>
-              <w:t>Spectoscopy</w:t>
-            </w:r>
-            <w:proofErr w:type="spellEnd"/>
-            <w:r>
-              <w:t>&lt;/</w:t>
-            </w:r>
-            <w:proofErr w:type="spellStart"/>
-            <w:r>
-              <w:t>measurementTechnique</w:t>
-            </w:r>
-            <w:proofErr w:type="spellEnd"/>
-            <w:r>
-              <w:t>&gt;</w:t>
-            </w:r>
-          </w:p>
-          <w:p>
-            <w:r>
-              <w:t xml:space="preserve">        &lt;</w:t>
-            </w:r>
-            <w:proofErr w:type="spellStart"/>
-            <w:r>
-              <w:t>potentialAction</w:t>
-            </w:r>
-            <w:proofErr w:type="spellEnd"/>
-            <w:r>
-              <w:t xml:space="preserve"> type="Action"&gt;</w:t>
-            </w:r>
-          </w:p>
-          <w:p>
-            <w:r>
-              <w:t xml:space="preserve">            &lt;name&gt;refinery&lt;/name&gt;</w:t>
-            </w:r>
-          </w:p>
-          <w:p>
-            <w:r>
-              <w:t xml:space="preserve">            &lt;actionStatus&gt;&amp;</w:t>
-            </w:r>
-            <w:proofErr w:type="gramStart"/>
-            <w:r>
-              <w:t>SchemaDefinition;&amp;</w:t>
-            </w:r>
-            <w:proofErr w:type="gramEnd"/>
-            <w:r>
-              <w:t>CompletedActionStatus;&lt;/actionStatus&gt;</w:t>
-            </w:r>
-          </w:p>
-          <w:p>
-            <w:r>
-              <w:t xml:space="preserve">        &lt;/</w:t>
-            </w:r>
-            <w:proofErr w:type="spellStart"/>
-            <w:r>
-              <w:t>potentialAction</w:t>
-            </w:r>
-            <w:proofErr w:type="spellEnd"/>
-            <w:r>
-              <w:t>&gt;</w:t>
-            </w:r>
-          </w:p>
-          <w:p>
-            <w:r>
-              <w:t xml:space="preserve">        &lt;keywords&gt;</w:t>
-            </w:r>
-            <w:proofErr w:type="spellStart"/>
-            <w:r>
-              <w:t>TechniqueCode</w:t>
-            </w:r>
-            <w:proofErr w:type="spellEnd"/>
-            <w:r>
-              <w:t xml:space="preserve">: IR, </w:t>
-            </w:r>
-            <w:proofErr w:type="spellStart"/>
-            <w:r>
-              <w:t>TechniqueLongDescription</w:t>
-            </w:r>
-            <w:proofErr w:type="spellEnd"/>
-            <w:r>
-              <w:t>: Infrared Spectroscopy (IR)&lt;/keywords&gt;</w:t>
-            </w:r>
-          </w:p>
-          <w:p>
-            <w:r>
-              <w:t xml:space="preserve">        &lt;about type="Thing"&gt;</w:t>
-            </w:r>
-          </w:p>
-          <w:p>
-            <w:r>
-              <w:t xml:space="preserve">            &lt;description&gt;N, N - dimethylacrylamide(DMA) is observed throughout both </w:t>
-            </w:r>
-            <w:proofErr w:type="gramStart"/>
-            <w:r>
-              <w:t>samples(</w:t>
-            </w:r>
-            <w:proofErr w:type="gramEnd"/>
-            <w:r>
-              <w:t xml:space="preserve">Tables 1 and 2).  The cleaned sample, </w:t>
-            </w:r>
-            <w:proofErr w:type="spellStart"/>
-            <w:r>
-              <w:t>E18</w:t>
-            </w:r>
-            <w:proofErr w:type="spellEnd"/>
-            <w:r>
-              <w:t xml:space="preserve"> - 0333 - 02 shows less DMA compared to pre washed sample, </w:t>
-            </w:r>
-            <w:proofErr w:type="spellStart"/>
-            <w:r>
-              <w:t>E18</w:t>
-            </w:r>
-            <w:proofErr w:type="spellEnd"/>
-            <w:r>
-              <w:t xml:space="preserve">-0333 - </w:t>
-            </w:r>
-            <w:proofErr w:type="spellStart"/>
-            <w:proofErr w:type="gramStart"/>
-            <w:r>
-              <w:t>01.No</w:t>
-            </w:r>
-            <w:proofErr w:type="spellEnd"/>
-            <w:proofErr w:type="gramEnd"/>
-            <w:r>
-              <w:t xml:space="preserve"> useful trend was observed in DMA level from “outside” of the roll to the “inside” of the roll.&lt;/description&gt;</w:t>
-            </w:r>
-          </w:p>
-          <w:p>
-            <w:r>
-              <w:t xml:space="preserve">            &lt;</w:t>
-            </w:r>
-            <w:proofErr w:type="spellStart"/>
-            <w:r>
-              <w:t>disambiguatingDescription</w:t>
-            </w:r>
-            <w:proofErr w:type="spellEnd"/>
-            <w:r>
-              <w:t xml:space="preserve">&gt;3M </w:t>
-            </w:r>
-            <w:proofErr w:type="spellStart"/>
-            <w:r>
-              <w:t>Menonmonie</w:t>
-            </w:r>
-            <w:proofErr w:type="spellEnd"/>
-            <w:r>
-              <w:t xml:space="preserve"> supplied a sample from a piece of neoprene rubber </w:t>
-            </w:r>
-            <w:proofErr w:type="spellStart"/>
-            <w:proofErr w:type="gramStart"/>
-            <w:r>
-              <w:t>hose.They</w:t>
-            </w:r>
-            <w:proofErr w:type="spellEnd"/>
-            <w:proofErr w:type="gramEnd"/>
-            <w:r>
-              <w:t xml:space="preserve"> would like to determine how much N, N Dimethylacrylamide(DMA) has penetrated through the rubber hose. The side that was exposed to DMA has the largest flat surface.  The side with the saw marks on it would be towards the </w:t>
-            </w:r>
-            <w:proofErr w:type="gramStart"/>
-            <w:r>
-              <w:t>inside.&lt;</w:t>
-            </w:r>
-            <w:proofErr w:type="gramEnd"/>
-            <w:r>
-              <w:t>/</w:t>
-            </w:r>
-            <w:proofErr w:type="spellStart"/>
-            <w:r>
-              <w:t>disambiguatingDescription</w:t>
-            </w:r>
-            <w:proofErr w:type="spellEnd"/>
-            <w:r>
-              <w:t>&gt;</w:t>
-            </w:r>
-          </w:p>
-          <w:p>
-            <w:r>
-              <w:t xml:space="preserve">            &lt;identifier&gt;260233&lt;/identifier&gt;</w:t>
-            </w:r>
-          </w:p>
-          <w:p>
-            <w:r>
-              <w:t xml:space="preserve">        &lt;/about&gt;</w:t>
-            </w:r>
-          </w:p>
-          <w:p>
-            <w:r>
-              <w:t xml:space="preserve">        &lt;creator type="Person"&gt;</w:t>
-            </w:r>
-          </w:p>
-          <w:p>
-            <w:r>
-              <w:t xml:space="preserve">            &lt;identifier&gt;</w:t>
-            </w:r>
-            <w:proofErr w:type="spellStart"/>
-            <w:r>
-              <w:t>US263070</w:t>
-            </w:r>
-            <w:proofErr w:type="spellEnd"/>
-            <w:r>
-              <w:t>&lt;/identifier&gt;</w:t>
-            </w:r>
-          </w:p>
-          <w:p>
-            <w:r>
-              <w:t xml:space="preserve">        &lt;/creator&gt;</w:t>
-            </w:r>
-          </w:p>
-          <w:p>
-            <w:r>
-              <w:t xml:space="preserve">        &lt;</w:t>
-            </w:r>
-            <w:proofErr w:type="spellStart"/>
-            <w:r>
-              <w:t>sourceOrganization</w:t>
-            </w:r>
-            <w:proofErr w:type="spellEnd"/>
-            <w:r>
-              <w:t xml:space="preserve"> type="Organization"&gt;</w:t>
-            </w:r>
-          </w:p>
-          <w:p>
-            <w:r>
-              <w:t xml:space="preserve">            &lt;name</w:t>
-            </w:r>
-            <w:proofErr w:type="gramStart"/>
-            <w:r>
-              <w:t>&gt;(</w:t>
-            </w:r>
-            <w:proofErr w:type="gramEnd"/>
-            <w:r>
-              <w:t>US, St Paul) Corporate Research Analytical Laboratory(</w:t>
-            </w:r>
-            <w:proofErr w:type="spellStart"/>
-            <w:r>
-              <w:t>CRAL</w:t>
-            </w:r>
-            <w:proofErr w:type="spellEnd"/>
-            <w:r>
-              <w:t>)&lt;/name&gt;</w:t>
-            </w:r>
-          </w:p>
-          <w:p>
-            <w:r>
-              <w:t xml:space="preserve">            &lt;</w:t>
-            </w:r>
-            <w:proofErr w:type="spellStart"/>
-            <w:r>
-              <w:t>alternateName</w:t>
-            </w:r>
-            <w:proofErr w:type="spellEnd"/>
-            <w:r>
-              <w:t>&gt;</w:t>
-            </w:r>
-            <w:proofErr w:type="spellStart"/>
-            <w:r>
-              <w:t>CRAL</w:t>
-            </w:r>
-            <w:proofErr w:type="spellEnd"/>
-            <w:r>
-              <w:t>&lt;/</w:t>
-            </w:r>
-            <w:proofErr w:type="spellStart"/>
-            <w:r>
-              <w:t>alternateName</w:t>
-            </w:r>
-            <w:proofErr w:type="spellEnd"/>
-            <w:r>
-              <w:t>&gt;</w:t>
-            </w:r>
-          </w:p>
-          <w:p>
-            <w:r>
-              <w:t xml:space="preserve">        &lt;/</w:t>
-            </w:r>
-            <w:proofErr w:type="spellStart"/>
-            <w:r>
-              <w:t>sourceOrganization</w:t>
-            </w:r>
-            <w:proofErr w:type="spellEnd"/>
-            <w:r>
-              <w:t>&gt;</w:t>
-            </w:r>
-          </w:p>
-          <w:p>
-            <w:r>
-              <w:t xml:space="preserve">        &lt;</w:t>
-            </w:r>
-            <w:proofErr w:type="spellStart"/>
-            <w:r>
-              <w:t>workTranslation</w:t>
-            </w:r>
-            <w:proofErr w:type="spellEnd"/>
-            <w:r>
-              <w:t xml:space="preserve"> type="</w:t>
-            </w:r>
-            <w:proofErr w:type="spellStart"/>
-            <w:r>
-              <w:t>CreativeWork</w:t>
-            </w:r>
-            <w:proofErr w:type="spellEnd"/>
-            <w:r>
-              <w:t>"&gt;</w:t>
-            </w:r>
-          </w:p>
-          <w:p>
-            <w:r>
-              <w:t xml:space="preserve">            &lt;url&gt;&amp;AzureDataLakeStore;/cral/automated/Spectropscopy-IRImaging/201186_Samplefile_201808170147_1.csv&lt;/url&gt;</w:t>
-            </w:r>
-          </w:p>
-          <w:p>
-            <w:r>
-              <w:t xml:space="preserve">            &lt;</w:t>
-            </w:r>
-            <w:proofErr w:type="spellStart"/>
-            <w:r>
-              <w:t>dateCreated</w:t>
-            </w:r>
-            <w:proofErr w:type="spellEnd"/>
-            <w:r>
-              <w:t>&gt;"</w:t>
-            </w:r>
-            <w:proofErr w:type="spellStart"/>
-            <w:r>
-              <w:t>2018-09-26T15:17:39.5828728-05:00</w:t>
-            </w:r>
-            <w:proofErr w:type="spellEnd"/>
-            <w:r>
-              <w:t>"&lt;/</w:t>
-            </w:r>
-            <w:proofErr w:type="spellStart"/>
-            <w:r>
-              <w:t>dateCreated</w:t>
-            </w:r>
-            <w:proofErr w:type="spellEnd"/>
-            <w:r>
-              <w:t>&gt;</w:t>
-            </w:r>
-          </w:p>
-          <w:p>
-            <w:r>
-              <w:t xml:space="preserve">            &lt;</w:t>
-            </w:r>
-            <w:proofErr w:type="spellStart"/>
-            <w:r>
-              <w:t>dateModified</w:t>
-            </w:r>
-            <w:proofErr w:type="spellEnd"/>
-            <w:r>
-              <w:t>&gt;"</w:t>
-            </w:r>
-            <w:proofErr w:type="spellStart"/>
-            <w:r>
-              <w:t>2018-09-26T15:17:39.7636674-05:00</w:t>
-            </w:r>
-            <w:proofErr w:type="spellEnd"/>
-            <w:r>
-              <w:t>"&lt;/</w:t>
-            </w:r>
-            <w:proofErr w:type="spellStart"/>
-            <w:r>
-              <w:t>dateModified</w:t>
-            </w:r>
-            <w:proofErr w:type="spellEnd"/>
-            <w:r>
-              <w:t>&gt;</w:t>
-            </w:r>
-          </w:p>
-          <w:p>
-            <w:r>
-              <w:t xml:space="preserve">        &lt;/</w:t>
-            </w:r>
-            <w:proofErr w:type="spellStart"/>
-            <w:r>
-              <w:t>workTranslation</w:t>
-            </w:r>
-            <w:proofErr w:type="spellEnd"/>
-            <w:r>
-              <w:t>&gt;</w:t>
-            </w:r>
-          </w:p>
-          <w:p>
-            <w:r>
-              <w:t xml:space="preserve">        &lt;distribution type="</w:t>
-            </w:r>
-            <w:proofErr w:type="spellStart"/>
-            <w:r>
-              <w:t>DataDownload</w:t>
-            </w:r>
-            <w:proofErr w:type="spellEnd"/>
-            <w:r>
-              <w:t>"&gt;</w:t>
-            </w:r>
-          </w:p>
-          <w:p>
-            <w:r>
-              <w:lastRenderedPageBreak/>
+            <w:r>
               <w:t xml:space="preserve">            &lt;</w:t>
             </w:r>
             <w:proofErr w:type="spellStart"/>
@@ -4607,11 +4609,11 @@
       <w:pPr>
         <w:pStyle w:val="Heading1"/>
       </w:pPr>
-      <w:bookmarkStart w:id="5" w:name="_Toc527308026"/>
+      <w:bookmarkStart w:id="6" w:name="_Toc527308946"/>
       <w:r>
         <w:t>XML Prose for element, attribute, and attribute values</w:t>
       </w:r>
-      <w:bookmarkEnd w:id="5"/>
+      <w:bookmarkEnd w:id="6"/>
     </w:p>
     <w:p>
       <w:r>
@@ -4684,7 +4686,13 @@
         <w:t xml:space="preserve"> </w:t>
       </w:r>
       <w:r>
-        <w:t xml:space="preserve">element should contain 1-n </w:t>
+        <w:t>element contain</w:t>
+      </w:r>
+      <w:r>
+        <w:t>s</w:t>
+      </w:r>
+      <w:r>
+        <w:t xml:space="preserve"> 1-n </w:t>
       </w:r>
       <w:r>
         <w:rPr>
@@ -4966,6 +4974,7 @@
           <w:sz w:val="21"/>
           <w:szCs w:val="21"/>
         </w:rPr>
+        <w:lastRenderedPageBreak/>
         <w:t>so</w:t>
       </w:r>
       <w:r>
@@ -5105,7 +5114,13 @@
         <w:t>context</w:t>
       </w:r>
       <w:r>
-        <w:t xml:space="preserve"> are character data, as this implementation is using the definitions provided by </w:t>
+        <w:t xml:space="preserve"> </w:t>
+      </w:r>
+      <w:r>
+        <w:t xml:space="preserve">which </w:t>
+      </w:r>
+      <w:r>
+        <w:t xml:space="preserve">are character data, as this implementation is using the definitions provided by </w:t>
       </w:r>
       <w:proofErr w:type="spellStart"/>
       <w:r>
@@ -5153,7 +5168,6 @@
           <w:sz w:val="21"/>
           <w:szCs w:val="21"/>
         </w:rPr>
-        <w:lastRenderedPageBreak/>
         <w:t>name</w:t>
       </w:r>
       <w:r>
@@ -5597,18 +5611,7 @@
           <w:sz w:val="21"/>
           <w:szCs w:val="21"/>
         </w:rPr>
-        <w:t>dat</w:t>
-      </w:r>
-      <w:bookmarkStart w:id="6" w:name="_GoBack"/>
-      <w:bookmarkEnd w:id="6"/>
-      <w:r>
-        <w:rPr>
-          <w:rFonts w:ascii="Consolas" w:eastAsia="Times New Roman" w:hAnsi="Consolas" w:cs="Times New Roman"/>
-          <w:color w:val="0000FF"/>
-          <w:sz w:val="21"/>
-          <w:szCs w:val="21"/>
-        </w:rPr>
-        <w:t>aset</w:t>
+        <w:t>dataset</w:t>
       </w:r>
       <w:r>
         <w:t xml:space="preserve"> </w:t>
@@ -6480,11 +6483,7 @@
         <w:t xml:space="preserve">element </w:t>
       </w:r>
       <w:r>
-        <w:t xml:space="preserve">that is </w:t>
-      </w:r>
-      <w:r>
-        <w:lastRenderedPageBreak/>
-        <w:t>parsed character dat</w:t>
+        <w:t>that is parsed character dat</w:t>
       </w:r>
       <w:r>
         <w:t xml:space="preserve">a that occurs only once within </w:t>
@@ -7770,11 +7769,7 @@
         <w:t xml:space="preserve"> which specifies the permission type being granted</w:t>
       </w:r>
       <w:r>
-        <w:t xml:space="preserve">.  It also contains the </w:t>
-      </w:r>
-      <w:r>
-        <w:lastRenderedPageBreak/>
-        <w:t xml:space="preserve">element </w:t>
+        <w:t xml:space="preserve">.  It also contains the element </w:t>
       </w:r>
       <w:r>
         <w:rPr>
@@ -7915,7 +7910,7 @@
       <w:pPr>
         <w:pStyle w:val="Heading1"/>
       </w:pPr>
-      <w:bookmarkStart w:id="7" w:name="_Toc527308027"/>
+      <w:bookmarkStart w:id="7" w:name="_Toc527308947"/>
       <w:r>
         <w:t>Process</w:t>
       </w:r>
@@ -8142,7 +8137,11 @@
         <w:t xml:space="preserve"> </w:t>
       </w:r>
       <w:r>
-        <w:t>set location within a data lake.  Currently in the data lake implementation, a natural hierarchy for storing files has been determined based on business requirements. If these business requirements change, using an entity to separate out the individual file store from the business higher level file store provides abstraction from content (the file location) from file storage (the location within the data lake).</w:t>
+        <w:t xml:space="preserve">set location within a data lake.  Currently in the data lake implementation, a natural hierarchy for storing files has been determined based on business requirements. If these business requirements change, using an entity to separate out </w:t>
+      </w:r>
+      <w:r>
+        <w:lastRenderedPageBreak/>
+        <w:t>the individual file store from the business higher level file store provides abstraction from content (the file location) from file storage (the location within the data lake).</w:t>
       </w:r>
     </w:p>
     <w:p>
@@ -8159,11 +8158,7 @@
         <w:t xml:space="preserve"> </w:t>
       </w:r>
       <w:r>
-        <w:t xml:space="preserve">sets definition in an additional detailed implementation of XML provides an additional method for users to provide this </w:t>
-      </w:r>
-      <w:r>
-        <w:lastRenderedPageBreak/>
-        <w:t>information so the system that places the information into a no</w:t>
+        <w:t>sets definition in an additional detailed implementation of XML provides an additional method for users to provide this information so the system that places the information into a no</w:t>
       </w:r>
       <w:r>
         <w:t>-</w:t>
@@ -8214,7 +8209,7 @@
       <w:pPr>
         <w:pStyle w:val="Heading2"/>
       </w:pPr>
-      <w:bookmarkStart w:id="8" w:name="_Toc527308028"/>
+      <w:bookmarkStart w:id="8" w:name="_Toc527308948"/>
       <w:r>
         <w:t xml:space="preserve">Difficult </w:t>
       </w:r>
@@ -8390,6 +8385,7 @@
     </w:p>
     <w:p>
       <w:r>
+        <w:lastRenderedPageBreak/>
         <w:t xml:space="preserve">The hardest decision was if the </w:t>
       </w:r>
       <w:proofErr w:type="spellStart"/>
@@ -8420,7 +8416,7 @@
       <w:pPr>
         <w:pStyle w:val="Heading2"/>
       </w:pPr>
-      <w:bookmarkStart w:id="9" w:name="_Toc527308029"/>
+      <w:bookmarkStart w:id="9" w:name="_Toc527308949"/>
       <w:r>
         <w:t>Supporting Data Independence</w:t>
       </w:r>
@@ -8443,11 +8439,7 @@
         <w:t>using</w:t>
       </w:r>
       <w:r>
-        <w:t xml:space="preserve"> entities.  This included the acknowledgement of the data cataloging solution may change, the data lake storage location hierarchy may change.  A modification to </w:t>
-      </w:r>
-      <w:r>
-        <w:lastRenderedPageBreak/>
-        <w:t>the entity would enable updating all entri</w:t>
+        <w:t xml:space="preserve"> entities.  This included the acknowledgement of the data cataloging solution may change, the data lake storage location hierarchy may change.  A modification to the entity would enable updating all entri</w:t>
       </w:r>
       <w:r>
         <w:t>es of all data</w:t>
@@ -8489,7 +8481,7 @@
       <w:pPr>
         <w:pStyle w:val="Heading2"/>
       </w:pPr>
-      <w:bookmarkStart w:id="10" w:name="_Toc527308030"/>
+      <w:bookmarkStart w:id="10" w:name="_Toc527308950"/>
       <w:r>
         <w:rPr>
           <w:shd w:val="clear" w:color="auto" w:fill="FFFFFF"/>
@@ -8602,7 +8594,7 @@
       <w:pPr>
         <w:pStyle w:val="Heading1"/>
       </w:pPr>
-      <w:bookmarkStart w:id="11" w:name="_Toc527308031"/>
+      <w:bookmarkStart w:id="11" w:name="_Toc527308951"/>
       <w:r>
         <w:t>Appendix</w:t>
       </w:r>
@@ -8743,7 +8735,11 @@
         <w:t>reator, date and time of creation, mo</w:t>
       </w:r>
       <w:r>
-        <w:t>dification date and times, technical technique used, file extensions, data lake storage location, project description information which led to the creation of the dataset, file transformations available, how to access the file within a data cataloging solution, and permissions</w:t>
+        <w:t xml:space="preserve">dification date and times, technical technique used, file extensions, data lake storage location, project description information which led to the creation of the dataset, file </w:t>
+      </w:r>
+      <w:r>
+        <w:lastRenderedPageBreak/>
+        <w:t>transformations available, how to access the file within a data cataloging solution, and permissions</w:t>
       </w:r>
       <w:r>
         <w:t>,</w:t>
@@ -8850,7 +8846,6 @@
         <w:rPr>
           <w:noProof/>
         </w:rPr>
-        <w:lastRenderedPageBreak/>
         <w:drawing>
           <wp:inline distT="0" distB="0" distL="0" distR="0" wp14:anchorId="29031995" wp14:editId="29010B3D">
             <wp:extent cx="6708742" cy="2711450"/>
@@ -8893,7 +8888,7 @@
         </w:drawing>
       </w:r>
     </w:p>
-    <w:bookmarkStart w:id="12" w:name="_Toc527308032" w:displacedByCustomXml="next"/>
+    <w:bookmarkStart w:id="12" w:name="_Toc527308952" w:displacedByCustomXml="next"/>
     <w:sdt>
       <w:sdtPr>
         <w:rPr>
@@ -9233,6 +9228,7 @@
                   <w:iCs/>
                   <w:noProof/>
                 </w:rPr>
+                <w:lastRenderedPageBreak/>
                 <w:t>https://www.iso.org/iso-8601-date-and-time-format.html</w:t>
               </w:r>
               <w:r>
@@ -9277,7 +9273,6 @@
                 <w:rPr>
                   <w:noProof/>
                 </w:rPr>
-                <w:lastRenderedPageBreak/>
                 <w:t xml:space="preserve">https://www.zdnet.com. (2018, 9 5). </w:t>
               </w:r>
               <w:r>
@@ -11104,7 +11099,7 @@
 </file>
 
 <file path=customXml/itemProps1.xml><?xml version="1.0" encoding="utf-8"?>
-<ds:datastoreItem xmlns:ds="http://schemas.openxmlformats.org/officeDocument/2006/customXml" ds:itemID="{73AE445C-143C-442D-9BE0-87F43CC26D1D}">
+<ds:datastoreItem xmlns:ds="http://schemas.openxmlformats.org/officeDocument/2006/customXml" ds:itemID="{AC69CD3A-8723-4418-A6B0-B53DBA961832}">
   <ds:schemaRefs>
     <ds:schemaRef ds:uri="http://schemas.openxmlformats.org/officeDocument/2006/bibliography"/>
   </ds:schemaRefs>

</xml_diff>